<commit_message>
Bianca - Added comments fro Aaron Himan to review.
</commit_message>
<xml_diff>
--- a/TestPlan/TestPlan_AaronHiman_v1.0.docx
+++ b/TestPlan/TestPlan_AaronHiman_v1.0.docx
@@ -350,13 +350,8 @@
         <w:t>Software Team Members:</w:t>
       </w:r>
       <w:r>
-        <w:t xml:space="preserve"> Aaron </w:t>
-      </w:r>
-      <w:proofErr w:type="spellStart"/>
-      <w:r>
-        <w:t>Himan</w:t>
-      </w:r>
-      <w:proofErr w:type="spellEnd"/>
+        <w:t xml:space="preserve"> Aaron Himan</w:t>
+      </w:r>
       <w:r>
         <w:t xml:space="preserve"> (author)</w:t>
       </w:r>
@@ -540,13 +535,8 @@
               <w:jc w:val="center"/>
             </w:pPr>
             <w:r>
-              <w:t xml:space="preserve">Aaron </w:t>
-            </w:r>
-            <w:proofErr w:type="spellStart"/>
-            <w:r>
-              <w:t>Himan</w:t>
-            </w:r>
-            <w:proofErr w:type="spellEnd"/>
+              <w:t>Aaron Himan</w:t>
+            </w:r>
           </w:p>
         </w:tc>
         <w:tc>
@@ -662,25 +652,7 @@
         <w:t>Successful Software Development</w:t>
       </w:r>
       <w:r>
-        <w:t xml:space="preserve">. </w:t>
-      </w:r>
-      <w:smartTag w:uri="urn:schemas-microsoft-com:office:smarttags" w:element="place">
-        <w:smartTag w:uri="urn:schemas-microsoft-com:office:smarttags" w:element="City">
-          <w:r>
-            <w:t>Upper Saddle River</w:t>
-          </w:r>
-        </w:smartTag>
-        <w:r>
-          <w:t xml:space="preserve">, </w:t>
-        </w:r>
-        <w:smartTag w:uri="urn:schemas-microsoft-com:office:smarttags" w:element="State">
-          <w:r>
-            <w:t>NJ</w:t>
-          </w:r>
-        </w:smartTag>
-      </w:smartTag>
-      <w:r>
-        <w:t>: Prentice Hall, 2001, pp. 321-323.</w:t>
+        <w:t>. Upper Saddle River, NJ: Prentice Hall, 2001, pp. 321-323.</w:t>
       </w:r>
     </w:p>
     <w:p>
@@ -703,25 +675,7 @@
         <w:t>Successful Software Development</w:t>
       </w:r>
       <w:r>
-        <w:t xml:space="preserve">. </w:t>
-      </w:r>
-      <w:smartTag w:uri="urn:schemas-microsoft-com:office:smarttags" w:element="place">
-        <w:smartTag w:uri="urn:schemas-microsoft-com:office:smarttags" w:element="City">
-          <w:r>
-            <w:t>Upper Saddle River</w:t>
-          </w:r>
-        </w:smartTag>
-        <w:r>
-          <w:t xml:space="preserve">, </w:t>
-        </w:r>
-        <w:smartTag w:uri="urn:schemas-microsoft-com:office:smarttags" w:element="State">
-          <w:r>
-            <w:t>NJ</w:t>
-          </w:r>
-        </w:smartTag>
-      </w:smartTag>
-      <w:r>
-        <w:t>: Prentice Hall, 2001, pp. 321-323 and modified by Humberto Mendoza and Steve Roach.</w:t>
+        <w:t>. Upper Saddle River, NJ: Prentice Hall, 2001, pp. 321-323 and modified by Humberto Mendoza and Steve Roach.</w:t>
       </w:r>
     </w:p>
     <w:p>
@@ -741,13 +695,8 @@
       <w:pPr>
         <w:pStyle w:val="Paragraph"/>
       </w:pPr>
-      <w:proofErr w:type="spellStart"/>
-      <w:r>
-        <w:t>Pfleeger</w:t>
-      </w:r>
-      <w:proofErr w:type="spellEnd"/>
-      <w:r>
-        <w:t xml:space="preserve">, S.  </w:t>
+      <w:r>
+        <w:t xml:space="preserve">Pfleeger, S.  </w:t>
       </w:r>
       <w:r>
         <w:rPr>
@@ -757,25 +706,7 @@
         <w:t>Software Engineering, Theory and Practice</w:t>
       </w:r>
       <w:r>
-        <w:t xml:space="preserve">.  </w:t>
-      </w:r>
-      <w:smartTag w:uri="urn:schemas-microsoft-com:office:smarttags" w:element="place">
-        <w:smartTag w:uri="urn:schemas-microsoft-com:office:smarttags" w:element="City">
-          <w:r>
-            <w:t>Upper Saddle River</w:t>
-          </w:r>
-        </w:smartTag>
-        <w:r>
-          <w:t xml:space="preserve">, </w:t>
-        </w:r>
-        <w:smartTag w:uri="urn:schemas-microsoft-com:office:smarttags" w:element="State">
-          <w:r>
-            <w:t>NJ</w:t>
-          </w:r>
-        </w:smartTag>
-      </w:smartTag>
-      <w:r>
-        <w:t xml:space="preserve">: Prentice Hall, 1998, p. 365.  </w:t>
+        <w:t xml:space="preserve">.  Upper Saddle River, NJ: Prentice Hall, 1998, p. 365.  </w:t>
       </w:r>
     </w:p>
     <w:p>
@@ -4278,8 +4209,16 @@
                 <w:bCs/>
               </w:rPr>
             </w:pPr>
+            <w:commentRangeStart w:id="36"/>
             <w:r>
               <w:t>To test if the filter help screen example of “&lt; number”, where the word number is replaced with a number, should select all rows greater than that number, even though it sounds backwards.</w:t>
+            </w:r>
+            <w:commentRangeEnd w:id="36"/>
+            <w:r>
+              <w:rPr>
+                <w:rStyle w:val="CommentReference"/>
+              </w:rPr>
+              <w:commentReference w:id="36"/>
             </w:r>
           </w:p>
         </w:tc>
@@ -4583,7 +4522,7 @@
       <w:pPr>
         <w:pStyle w:val="Heading1"/>
       </w:pPr>
-      <w:bookmarkStart w:id="36" w:name="_Toc37236634"/>
+      <w:bookmarkStart w:id="38" w:name="_Toc37236634"/>
       <w:r>
         <w:lastRenderedPageBreak/>
         <w:t xml:space="preserve">Group 2 </w:t>
@@ -4594,7 +4533,7 @@
       <w:r>
         <w:t>Cases</w:t>
       </w:r>
-      <w:bookmarkEnd w:id="36"/>
+      <w:bookmarkEnd w:id="38"/>
     </w:p>
     <w:p>
       <w:pPr>
@@ -4625,14 +4564,14 @@
       <w:pPr>
         <w:pStyle w:val="Heading2"/>
       </w:pPr>
-      <w:bookmarkStart w:id="37" w:name="_Toc37236635"/>
+      <w:bookmarkStart w:id="39" w:name="_Toc37236635"/>
       <w:r>
         <w:t xml:space="preserve">Test </w:t>
       </w:r>
       <w:r>
         <w:t>1</w:t>
       </w:r>
-      <w:bookmarkEnd w:id="37"/>
+      <w:bookmarkEnd w:id="39"/>
     </w:p>
     <w:p/>
     <w:p>
@@ -4643,7 +4582,7 @@
         </w:rPr>
         <w:t xml:space="preserve">Objective: </w:t>
       </w:r>
-      <w:commentRangeStart w:id="38"/>
+      <w:commentRangeStart w:id="40"/>
       <w:r>
         <w:t xml:space="preserve">To test if the filter help screen example of </w:t>
       </w:r>
@@ -4668,12 +4607,12 @@
       <w:r>
         <w:t xml:space="preserve"> even though it sounds backwards.</w:t>
       </w:r>
-      <w:commentRangeEnd w:id="38"/>
+      <w:commentRangeEnd w:id="40"/>
       <w:r>
         <w:rPr>
           <w:rStyle w:val="CommentReference"/>
         </w:rPr>
-        <w:commentReference w:id="38"/>
+        <w:commentReference w:id="40"/>
       </w:r>
     </w:p>
     <w:p>
@@ -4706,12 +4645,12 @@
       </w:tblPr>
       <w:tblGrid>
         <w:gridCol w:w="1066"/>
-        <w:gridCol w:w="2814"/>
-        <w:gridCol w:w="802"/>
+        <w:gridCol w:w="2834"/>
+        <w:gridCol w:w="800"/>
         <w:gridCol w:w="12"/>
-        <w:gridCol w:w="1078"/>
-        <w:gridCol w:w="1334"/>
-        <w:gridCol w:w="1884"/>
+        <w:gridCol w:w="1071"/>
+        <w:gridCol w:w="1332"/>
+        <w:gridCol w:w="1875"/>
       </w:tblGrid>
       <w:tr>
         <w:trPr>
@@ -4811,23 +4750,23 @@
       <w:tr>
         <w:trPr>
           <w:cantSplit/>
-          <w:trHeight w:val="4130"/>
+          <w:trHeight w:val="3950"/>
         </w:trPr>
         <w:tc>
           <w:tcPr>
             <w:tcW w:w="715" w:type="dxa"/>
           </w:tcPr>
           <w:p>
-            <w:commentRangeStart w:id="39"/>
+            <w:commentRangeStart w:id="41"/>
             <w:r>
               <w:t>STEP</w:t>
             </w:r>
-            <w:commentRangeEnd w:id="39"/>
+            <w:commentRangeEnd w:id="41"/>
             <w:r>
               <w:rPr>
                 <w:rStyle w:val="CommentReference"/>
               </w:rPr>
-              <w:commentReference w:id="39"/>
+              <w:commentReference w:id="41"/>
             </w:r>
           </w:p>
           <w:p/>
@@ -4877,15 +4816,7 @@
           <w:p/>
           <w:p>
             <w:r>
-              <w:t xml:space="preserve">Double click </w:t>
-            </w:r>
-            <w:proofErr w:type="spellStart"/>
-            <w:r>
-              <w:t>Type_Table</w:t>
-            </w:r>
-            <w:proofErr w:type="spellEnd"/>
-            <w:r>
-              <w:t>.</w:t>
+              <w:t>Double click Type_Table.</w:t>
             </w:r>
           </w:p>
           <w:p/>
@@ -4933,15 +4864,7 @@
           <w:p/>
           <w:p>
             <w:r>
-              <w:t xml:space="preserve">To open </w:t>
-            </w:r>
-            <w:proofErr w:type="spellStart"/>
-            <w:r>
-              <w:t>Type_TABLE</w:t>
-            </w:r>
-            <w:proofErr w:type="spellEnd"/>
-            <w:r>
-              <w:t xml:space="preserve"> table</w:t>
+              <w:t>To open Type_TABLE table</w:t>
             </w:r>
             <w:r>
               <w:t xml:space="preserve"> edit window</w:t>
@@ -4952,8 +4875,16 @@
           </w:p>
           <w:p/>
           <w:p>
+            <w:commentRangeStart w:id="42"/>
             <w:r>
               <w:t>To check if the program selects all cells greater than 12 as specified in the filter help screen.</w:t>
+            </w:r>
+            <w:commentRangeEnd w:id="42"/>
+            <w:r>
+              <w:rPr>
+                <w:rStyle w:val="CommentReference"/>
+              </w:rPr>
+              <w:commentReference w:id="42"/>
             </w:r>
           </w:p>
         </w:tc>
@@ -4967,24 +4898,33 @@
             </w:r>
           </w:p>
           <w:p>
-            <w:commentRangeStart w:id="40"/>
-          </w:p>
-          <w:p/>
-          <w:p/>
-          <w:p/>
-          <w:p/>
-          <w:p/>
-          <w:p/>
-          <w:commentRangeEnd w:id="40"/>
+            <w:commentRangeStart w:id="43"/>
+            <w:commentRangeStart w:id="44"/>
+          </w:p>
+          <w:p/>
+          <w:p/>
+          <w:p/>
+          <w:p/>
+          <w:p/>
+          <w:p/>
+          <w:commentRangeEnd w:id="43"/>
           <w:p>
             <w:r>
               <w:rPr>
                 <w:rStyle w:val="CommentReference"/>
               </w:rPr>
-              <w:commentReference w:id="40"/>
-            </w:r>
-          </w:p>
-          <w:p>
+              <w:commentReference w:id="43"/>
+            </w:r>
+            <w:commentRangeEnd w:id="44"/>
+            <w:r>
+              <w:rPr>
+                <w:rStyle w:val="CommentReference"/>
+              </w:rPr>
+              <w:commentReference w:id="44"/>
+            </w:r>
+          </w:p>
+          <w:p>
+            <w:commentRangeStart w:id="45"/>
             <w:r>
               <w:t xml:space="preserve">No rows should be displayed since </w:t>
             </w:r>
@@ -4993,6 +4933,13 @@
             </w:r>
             <w:r>
               <w:t xml:space="preserve"> is over 12.</w:t>
+            </w:r>
+            <w:commentRangeEnd w:id="45"/>
+            <w:r>
+              <w:rPr>
+                <w:rStyle w:val="CommentReference"/>
+              </w:rPr>
+              <w:commentReference w:id="45"/>
             </w:r>
           </w:p>
         </w:tc>
@@ -5007,7 +4954,7 @@
           </w:p>
           <w:p/>
           <w:p>
-            <w:commentRangeStart w:id="41"/>
+            <w:commentRangeStart w:id="46"/>
             <w:r>
               <w:t>The specification states the filters allow a limited amount of regular expression matching described on the help pages. The example</w:t>
             </w:r>
@@ -5040,14 +4987,63 @@
             <w:r>
               <w:t>an error.</w:t>
             </w:r>
-            <w:commentRangeEnd w:id="41"/>
+            <w:commentRangeEnd w:id="46"/>
             <w:r>
               <w:rPr>
                 <w:rStyle w:val="CommentReference"/>
               </w:rPr>
-              <w:commentReference w:id="41"/>
-            </w:r>
-          </w:p>
+              <w:commentReference w:id="46"/>
+            </w:r>
+          </w:p>
+        </w:tc>
+      </w:tr>
+      <w:tr>
+        <w:trPr>
+          <w:cantSplit/>
+          <w:trHeight w:val="539"/>
+        </w:trPr>
+        <w:tc>
+          <w:tcPr>
+            <w:tcW w:w="715" w:type="dxa"/>
+          </w:tcPr>
+          <w:p/>
+        </w:tc>
+        <w:tc>
+          <w:tcPr>
+            <w:tcW w:w="2970" w:type="dxa"/>
+          </w:tcPr>
+          <w:p>
+            <w:commentRangeStart w:id="47"/>
+            <w:r>
+              <w:t>Recommendation</w:t>
+            </w:r>
+            <w:commentRangeEnd w:id="47"/>
+            <w:r>
+              <w:rPr>
+                <w:rStyle w:val="CommentReference"/>
+              </w:rPr>
+              <w:commentReference w:id="47"/>
+            </w:r>
+          </w:p>
+        </w:tc>
+        <w:tc>
+          <w:tcPr>
+            <w:tcW w:w="1980" w:type="dxa"/>
+            <w:gridSpan w:val="3"/>
+          </w:tcPr>
+          <w:p/>
+        </w:tc>
+        <w:tc>
+          <w:tcPr>
+            <w:tcW w:w="1350" w:type="dxa"/>
+          </w:tcPr>
+          <w:p/>
+        </w:tc>
+        <w:tc>
+          <w:tcPr>
+            <w:tcW w:w="1975" w:type="dxa"/>
+          </w:tcPr>
+          <w:p/>
         </w:tc>
       </w:tr>
       <w:tr>
@@ -5063,8 +5059,16 @@
             </w:tcBorders>
           </w:tcPr>
           <w:p>
+            <w:commentRangeStart w:id="48"/>
             <w:r>
               <w:t>Concluding Remarks:</w:t>
+            </w:r>
+            <w:commentRangeEnd w:id="48"/>
+            <w:r>
+              <w:rPr>
+                <w:rStyle w:val="CommentReference"/>
+              </w:rPr>
+              <w:commentReference w:id="48"/>
             </w:r>
           </w:p>
         </w:tc>
@@ -5079,6 +5083,7 @@
             <w:gridSpan w:val="3"/>
           </w:tcPr>
           <w:p>
+            <w:commentRangeStart w:id="49"/>
             <w:r>
               <w:t xml:space="preserve">Testing Team: </w:t>
             </w:r>
@@ -5093,6 +5098,13 @@
           <w:p>
             <w:r>
               <w:t>Date Completed:</w:t>
+            </w:r>
+            <w:commentRangeEnd w:id="49"/>
+            <w:r>
+              <w:rPr>
+                <w:rStyle w:val="CommentReference"/>
+              </w:rPr>
+              <w:commentReference w:id="49"/>
             </w:r>
           </w:p>
         </w:tc>
@@ -5123,20 +5135,20 @@
     </w:p>
     <w:p/>
     <w:p>
-      <w:bookmarkStart w:id="42" w:name="_Toc21505006"/>
-      <w:bookmarkStart w:id="43" w:name="_Toc227033594"/>
+      <w:bookmarkStart w:id="50" w:name="_Toc21505006"/>
+      <w:bookmarkStart w:id="51" w:name="_Toc227033594"/>
     </w:p>
     <w:p/>
     <w:p>
       <w:pPr>
         <w:pStyle w:val="Heading2"/>
       </w:pPr>
-      <w:bookmarkStart w:id="44" w:name="_Toc37236636"/>
+      <w:bookmarkStart w:id="52" w:name="_Toc37236636"/>
       <w:r>
         <w:lastRenderedPageBreak/>
         <w:t>Test 2</w:t>
       </w:r>
-      <w:bookmarkEnd w:id="44"/>
+      <w:bookmarkEnd w:id="52"/>
     </w:p>
     <w:p/>
     <w:p>
@@ -5347,7 +5359,7 @@
           </w:p>
           <w:p/>
           <w:p>
-            <w:commentRangeStart w:id="45"/>
+            <w:commentRangeStart w:id="53"/>
             <w:r>
               <w:t>Enter the following options (one ea</w:t>
             </w:r>
@@ -5363,12 +5375,12 @@
             <w:r>
               <w:t xml:space="preserve"> OPT01 2 2 2</w:t>
             </w:r>
-            <w:commentRangeEnd w:id="45"/>
+            <w:commentRangeEnd w:id="53"/>
             <w:r>
               <w:rPr>
                 <w:rStyle w:val="CommentReference"/>
               </w:rPr>
-              <w:commentReference w:id="45"/>
+              <w:commentReference w:id="53"/>
             </w:r>
           </w:p>
         </w:tc>
@@ -5411,8 +5423,16 @@
           </w:p>
           <w:p/>
           <w:p>
+            <w:commentRangeStart w:id="54"/>
             <w:r>
               <w:t>To have options that match and do not match to see which rows are selected.</w:t>
+            </w:r>
+            <w:commentRangeEnd w:id="54"/>
+            <w:r>
+              <w:rPr>
+                <w:rStyle w:val="CommentReference"/>
+              </w:rPr>
+              <w:commentReference w:id="54"/>
             </w:r>
           </w:p>
           <w:p/>
@@ -5423,8 +5443,16 @@
             <w:tcW w:w="1705" w:type="dxa"/>
           </w:tcPr>
           <w:p>
+            <w:commentRangeStart w:id="55"/>
             <w:r>
               <w:t>EXEPCTED RESULTS</w:t>
+            </w:r>
+            <w:commentRangeEnd w:id="55"/>
+            <w:r>
+              <w:rPr>
+                <w:rStyle w:val="CommentReference"/>
+              </w:rPr>
+              <w:commentReference w:id="55"/>
             </w:r>
           </w:p>
           <w:p/>
@@ -5534,12 +5562,12 @@
       <w:pPr>
         <w:pStyle w:val="Heading2"/>
       </w:pPr>
-      <w:bookmarkStart w:id="46" w:name="_Toc37236637"/>
+      <w:bookmarkStart w:id="56" w:name="_Toc37236637"/>
       <w:r>
         <w:lastRenderedPageBreak/>
         <w:t>Test 3</w:t>
       </w:r>
-      <w:bookmarkEnd w:id="46"/>
+      <w:bookmarkEnd w:id="56"/>
     </w:p>
     <w:p/>
     <w:p>
@@ -5765,25 +5793,41 @@
           </w:p>
           <w:p/>
           <w:p>
-            <w:commentRangeStart w:id="47"/>
+            <w:commentRangeStart w:id="57"/>
             <w:r>
               <w:t xml:space="preserve">Enter the following options (one each) in each separate filter box: </w:t>
             </w:r>
+            <w:commentRangeStart w:id="58"/>
             <w:r>
               <w:t>55 OPT02 RESTRICTED 0 DISABLE</w:t>
             </w:r>
-            <w:commentRangeEnd w:id="47"/>
+            <w:commentRangeEnd w:id="57"/>
             <w:r>
               <w:rPr>
                 <w:rStyle w:val="CommentReference"/>
               </w:rPr>
-              <w:commentReference w:id="47"/>
-            </w:r>
-          </w:p>
-          <w:p/>
-          <w:p>
+              <w:commentReference w:id="57"/>
+            </w:r>
+            <w:commentRangeEnd w:id="58"/>
+            <w:r>
+              <w:rPr>
+                <w:rStyle w:val="CommentReference"/>
+              </w:rPr>
+              <w:commentReference w:id="58"/>
+            </w:r>
+          </w:p>
+          <w:p/>
+          <w:p>
+            <w:commentRangeStart w:id="59"/>
             <w:r>
               <w:t>Change the last filter to CORRECT</w:t>
+            </w:r>
+            <w:commentRangeEnd w:id="59"/>
+            <w:r>
+              <w:rPr>
+                <w:rStyle w:val="CommentReference"/>
+              </w:rPr>
+              <w:commentReference w:id="59"/>
             </w:r>
           </w:p>
         </w:tc>
@@ -5840,8 +5884,16 @@
             <w:tcW w:w="1705" w:type="dxa"/>
           </w:tcPr>
           <w:p>
+            <w:commentRangeStart w:id="60"/>
             <w:r>
               <w:t>EXEPCTED RESULTS</w:t>
+            </w:r>
+            <w:commentRangeEnd w:id="60"/>
+            <w:r>
+              <w:rPr>
+                <w:rStyle w:val="CommentReference"/>
+              </w:rPr>
+              <w:commentReference w:id="60"/>
             </w:r>
           </w:p>
           <w:p/>
@@ -5946,12 +5998,12 @@
       <w:pPr>
         <w:pStyle w:val="Heading2"/>
       </w:pPr>
-      <w:bookmarkStart w:id="48" w:name="_Toc37236638"/>
+      <w:bookmarkStart w:id="61" w:name="_Toc37236638"/>
       <w:r>
         <w:lastRenderedPageBreak/>
         <w:t>Test 4</w:t>
       </w:r>
-      <w:bookmarkEnd w:id="48"/>
+      <w:bookmarkEnd w:id="61"/>
     </w:p>
     <w:p/>
     <w:p>
@@ -5999,12 +6051,12 @@
         <w:tblLook w:val="0000" w:firstRow="0" w:lastRow="0" w:firstColumn="0" w:lastColumn="0" w:noHBand="0" w:noVBand="0"/>
       </w:tblPr>
       <w:tblGrid>
-        <w:gridCol w:w="684"/>
-        <w:gridCol w:w="2595"/>
+        <w:gridCol w:w="683"/>
+        <w:gridCol w:w="2594"/>
         <w:gridCol w:w="1206"/>
         <w:gridCol w:w="491"/>
         <w:gridCol w:w="1977"/>
-        <w:gridCol w:w="2080"/>
+        <w:gridCol w:w="2082"/>
       </w:tblGrid>
       <w:tr>
         <w:trPr>
@@ -6171,18 +6223,40 @@
           <w:p/>
           <w:p>
             <w:r>
-              <w:t xml:space="preserve">In the second filter (under FIELD_SMALLINT column) enter </w:t>
-            </w:r>
-            <w:commentRangeStart w:id="49"/>
-            <w:r>
-              <w:t>((&lt; 6 &amp;&amp; &gt; 3) &amp;&amp; !5.0)</w:t>
-            </w:r>
-            <w:commentRangeEnd w:id="49"/>
+              <w:t xml:space="preserve">In the second filter (under </w:t>
+            </w:r>
+            <w:commentRangeStart w:id="62"/>
+            <w:r>
+              <w:t xml:space="preserve">FIELD_SMALLINT </w:t>
+            </w:r>
+            <w:commentRangeEnd w:id="62"/>
             <w:r>
               <w:rPr>
                 <w:rStyle w:val="CommentReference"/>
               </w:rPr>
-              <w:commentReference w:id="49"/>
+              <w:commentReference w:id="62"/>
+            </w:r>
+            <w:r>
+              <w:t xml:space="preserve">column) enter </w:t>
+            </w:r>
+            <w:commentRangeStart w:id="63"/>
+            <w:commentRangeStart w:id="64"/>
+            <w:r>
+              <w:t>((&lt; 6 &amp;&amp; &gt; 3) &amp;&amp; !5.0)</w:t>
+            </w:r>
+            <w:commentRangeEnd w:id="63"/>
+            <w:r>
+              <w:rPr>
+                <w:rStyle w:val="CommentReference"/>
+              </w:rPr>
+              <w:commentReference w:id="63"/>
+            </w:r>
+            <w:commentRangeEnd w:id="64"/>
+            <w:r>
+              <w:rPr>
+                <w:rStyle w:val="CommentReference"/>
+              </w:rPr>
+              <w:commentReference w:id="64"/>
             </w:r>
             <w:r>
               <w:t xml:space="preserve"> and press enter.</w:t>
@@ -6229,8 +6303,16 @@
             <w:tcW w:w="1980" w:type="dxa"/>
           </w:tcPr>
           <w:p>
+            <w:commentRangeStart w:id="65"/>
             <w:r>
               <w:t>EXEPCTED RESULTS</w:t>
+            </w:r>
+            <w:commentRangeEnd w:id="65"/>
+            <w:r>
+              <w:rPr>
+                <w:rStyle w:val="CommentReference"/>
+              </w:rPr>
+              <w:commentReference w:id="65"/>
             </w:r>
           </w:p>
           <w:p/>
@@ -6259,7 +6341,7 @@
           </w:p>
           <w:p/>
           <w:p>
-            <w:commentRangeStart w:id="50"/>
+            <w:commentRangeStart w:id="66"/>
             <w:r>
               <w:t xml:space="preserve">This tests grammar described in the filter help section </w:t>
             </w:r>
@@ -6269,12 +6351,12 @@
             <w:r>
               <w:t>as well as checking single values are converted to double precision</w:t>
             </w:r>
-            <w:commentRangeEnd w:id="50"/>
+            <w:commentRangeEnd w:id="66"/>
             <w:r>
               <w:rPr>
                 <w:rStyle w:val="CommentReference"/>
               </w:rPr>
-              <w:commentReference w:id="50"/>
+              <w:commentReference w:id="66"/>
             </w:r>
             <w:r>
               <w:t>.</w:t>
@@ -6348,12 +6430,12 @@
       <w:pPr>
         <w:pStyle w:val="Heading2"/>
       </w:pPr>
-      <w:bookmarkStart w:id="51" w:name="_Toc37236639"/>
+      <w:bookmarkStart w:id="67" w:name="_Toc37236639"/>
       <w:r>
         <w:lastRenderedPageBreak/>
         <w:t>Test 5</w:t>
       </w:r>
-      <w:bookmarkEnd w:id="51"/>
+      <w:bookmarkEnd w:id="67"/>
     </w:p>
     <w:p/>
     <w:p>
@@ -6413,11 +6495,11 @@
       </w:tblPr>
       <w:tblGrid>
         <w:gridCol w:w="683"/>
-        <w:gridCol w:w="2462"/>
+        <w:gridCol w:w="2716"/>
         <w:gridCol w:w="1609"/>
-        <w:gridCol w:w="650"/>
-        <w:gridCol w:w="1755"/>
-        <w:gridCol w:w="1874"/>
+        <w:gridCol w:w="642"/>
+        <w:gridCol w:w="1633"/>
+        <w:gridCol w:w="1750"/>
       </w:tblGrid>
       <w:tr>
         <w:trPr>
@@ -6470,11 +6552,19 @@
             <w:r>
               <w:t xml:space="preserve">Test title:  </w:t>
             </w:r>
+            <w:commentRangeStart w:id="68"/>
             <w:r>
               <w:t xml:space="preserve">Search </w:t>
             </w:r>
             <w:r>
               <w:t xml:space="preserve">Match Whole Words </w:t>
+            </w:r>
+            <w:commentRangeEnd w:id="68"/>
+            <w:r>
+              <w:rPr>
+                <w:rStyle w:val="CommentReference"/>
+              </w:rPr>
+              <w:commentReference w:id="68"/>
             </w:r>
             <w:r>
               <w:t>and Replace</w:t>
@@ -6608,14 +6698,36 @@
           <w:p/>
           <w:p>
             <w:r>
-              <w:t>Choose, File -&gt; Open and select TEST_DB.</w:t>
-            </w:r>
-          </w:p>
-          <w:p/>
-          <w:p/>
-          <w:p>
-            <w:r>
-              <w:t>Double click CONSTRAINT_TABLE</w:t>
+              <w:t xml:space="preserve">Choose, File -&gt; Open and </w:t>
+            </w:r>
+            <w:commentRangeStart w:id="69"/>
+            <w:r>
+              <w:t>select TEST_DB.</w:t>
+            </w:r>
+            <w:commentRangeEnd w:id="69"/>
+            <w:r>
+              <w:rPr>
+                <w:rStyle w:val="CommentReference"/>
+              </w:rPr>
+              <w:commentReference w:id="69"/>
+            </w:r>
+          </w:p>
+          <w:p/>
+          <w:p/>
+          <w:p>
+            <w:r>
+              <w:t xml:space="preserve">Double click </w:t>
+            </w:r>
+            <w:commentRangeStart w:id="70"/>
+            <w:r>
+              <w:t>CONSTRAINT_TABLE</w:t>
+            </w:r>
+            <w:commentRangeEnd w:id="70"/>
+            <w:r>
+              <w:rPr>
+                <w:rStyle w:val="CommentReference"/>
+              </w:rPr>
+              <w:commentReference w:id="70"/>
             </w:r>
           </w:p>
           <w:p/>
@@ -6684,16 +6796,11 @@
               <w:t>DISABLE</w:t>
             </w:r>
             <w:r>
-              <w:t xml:space="preserve"> in the Replace box and click </w:t>
-            </w:r>
-            <w:proofErr w:type="spellStart"/>
-            <w:r>
-              <w:t>replace</w:t>
+              <w:t xml:space="preserve"> in the Replace box and click replace</w:t>
             </w:r>
             <w:r>
               <w:t>All</w:t>
             </w:r>
-            <w:proofErr w:type="spellEnd"/>
           </w:p>
           <w:p/>
         </w:tc>
@@ -6907,14 +7014,14 @@
       <w:pPr>
         <w:pStyle w:val="Heading1"/>
       </w:pPr>
-      <w:bookmarkStart w:id="52" w:name="_Toc37236640"/>
-      <w:bookmarkEnd w:id="42"/>
-      <w:bookmarkEnd w:id="43"/>
+      <w:bookmarkStart w:id="71" w:name="_Toc37236640"/>
+      <w:bookmarkEnd w:id="50"/>
+      <w:bookmarkEnd w:id="51"/>
       <w:r>
         <w:lastRenderedPageBreak/>
         <w:t>Test Schedule</w:t>
       </w:r>
-      <w:bookmarkEnd w:id="52"/>
+      <w:bookmarkEnd w:id="71"/>
     </w:p>
     <w:p/>
     <w:p>
@@ -6952,35 +7059,27 @@
       <w:pPr>
         <w:pStyle w:val="Heading1"/>
       </w:pPr>
-      <w:bookmarkStart w:id="53" w:name="_Toc37236641"/>
+      <w:bookmarkStart w:id="72" w:name="_Toc37236641"/>
       <w:r>
         <w:lastRenderedPageBreak/>
         <w:t>Other Sections</w:t>
       </w:r>
-      <w:bookmarkEnd w:id="53"/>
+      <w:bookmarkEnd w:id="72"/>
     </w:p>
     <w:p>
       <w:pPr>
         <w:pStyle w:val="Heading2"/>
       </w:pPr>
-      <w:bookmarkStart w:id="54" w:name="_Toc37236642"/>
+      <w:bookmarkStart w:id="73" w:name="_Toc37236642"/>
       <w:r>
         <w:t>Software Requirements</w:t>
       </w:r>
-      <w:bookmarkEnd w:id="54"/>
+      <w:bookmarkEnd w:id="73"/>
     </w:p>
     <w:p/>
     <w:p>
       <w:r>
-        <w:t xml:space="preserve">The software required for testing is included in the </w:t>
-      </w:r>
-      <w:proofErr w:type="spellStart"/>
-      <w:r>
-        <w:t>Github</w:t>
-      </w:r>
-      <w:proofErr w:type="spellEnd"/>
-      <w:r>
-        <w:t xml:space="preserve"> Group 2 Team 9 repository found at </w:t>
+        <w:t xml:space="preserve">The software required for testing is included in the Github Group 2 Team 9 repository found at </w:t>
       </w:r>
       <w:hyperlink r:id="rId22" w:history="1">
         <w:r>
@@ -6999,14 +7098,14 @@
       <w:pPr>
         <w:pStyle w:val="Heading1"/>
       </w:pPr>
-      <w:bookmarkStart w:id="55" w:name="_Toc227033596"/>
-      <w:bookmarkStart w:id="56" w:name="_Toc37236643"/>
+      <w:bookmarkStart w:id="74" w:name="_Toc227033596"/>
+      <w:bookmarkStart w:id="75" w:name="_Toc37236643"/>
       <w:r>
         <w:lastRenderedPageBreak/>
         <w:t>Appendix</w:t>
       </w:r>
-      <w:bookmarkEnd w:id="55"/>
-      <w:bookmarkEnd w:id="56"/>
+      <w:bookmarkEnd w:id="74"/>
+      <w:bookmarkEnd w:id="75"/>
     </w:p>
     <w:p/>
     <w:p>
@@ -7018,7 +7117,7 @@
       <w:pPr>
         <w:pStyle w:val="Heading2"/>
       </w:pPr>
-      <w:bookmarkStart w:id="57" w:name="_Toc37236644"/>
+      <w:bookmarkStart w:id="76" w:name="_Toc37236644"/>
       <w:r>
         <w:t>Opening Database</w:t>
       </w:r>
@@ -7043,7 +7142,7 @@
       <w:r>
         <w:t>pen</w:t>
       </w:r>
-      <w:bookmarkEnd w:id="57"/>
+      <w:bookmarkEnd w:id="76"/>
     </w:p>
     <w:p>
       <w:r>
@@ -7091,11 +7190,11 @@
       <w:pPr>
         <w:pStyle w:val="Heading2"/>
       </w:pPr>
-      <w:bookmarkStart w:id="58" w:name="_Toc37236645"/>
+      <w:bookmarkStart w:id="77" w:name="_Toc37236645"/>
       <w:r>
         <w:t>Database Edit and Table Edit Windows</w:t>
       </w:r>
-      <w:bookmarkEnd w:id="58"/>
+      <w:bookmarkEnd w:id="77"/>
     </w:p>
     <w:p>
       <w:r>
@@ -7143,12 +7242,12 @@
       <w:pPr>
         <w:pStyle w:val="Heading2"/>
       </w:pPr>
-      <w:bookmarkStart w:id="59" w:name="_Toc37236646"/>
+      <w:bookmarkStart w:id="78" w:name="_Toc37236646"/>
       <w:r>
         <w:lastRenderedPageBreak/>
         <w:t>Filter Search</w:t>
       </w:r>
-      <w:bookmarkEnd w:id="59"/>
+      <w:bookmarkEnd w:id="78"/>
     </w:p>
     <w:p>
       <w:r>
@@ -7201,11 +7300,11 @@
       <w:pPr>
         <w:pStyle w:val="Heading2"/>
       </w:pPr>
-      <w:bookmarkStart w:id="60" w:name="_Toc37236647"/>
+      <w:bookmarkStart w:id="79" w:name="_Toc37236647"/>
       <w:r>
         <w:t>Filter Types</w:t>
       </w:r>
-      <w:bookmarkEnd w:id="60"/>
+      <w:bookmarkEnd w:id="79"/>
     </w:p>
     <w:p>
       <w:r>
@@ -7302,7 +7401,7 @@
       </w:r>
     </w:p>
   </w:comment>
-  <w:comment w:id="38" w:author="Ricardo Pena" w:date="2020-04-10T00:54:00Z" w:initials="RP">
+  <w:comment w:id="36" w:author="Alvarado Bianca" w:date="2020-04-13T19:03:00Z" w:initials="AB">
     <w:p>
       <w:pPr>
         <w:pStyle w:val="CommentText"/>
@@ -7314,24 +7413,110 @@
         <w:annotationRef/>
       </w:r>
       <w:r>
-        <w:t>This whole statement sounds very confusing and should be reworded. It would probably be helpful to refer to an image of the help screen for clarification.</w:t>
-      </w:r>
+        <w:t>&lt; # finds all the values less than the number. As you can see, &lt;12 shows all the values less than 12 and &lt;1 includes only FIELD_SMALLINT 0 because it’s the only one less than 1.</w:t>
+      </w:r>
+      <w:bookmarkStart w:id="37" w:name="_GoBack"/>
+      <w:bookmarkEnd w:id="37"/>
     </w:p>
     <w:p>
       <w:pPr>
         <w:pStyle w:val="CommentText"/>
       </w:pPr>
-    </w:p>
-    <w:p>
-      <w:pPr>
-        <w:pStyle w:val="CommentText"/>
-      </w:pPr>
-      <w:r>
-        <w:t>Additionally, using “even though it sounds backwards” seems like an opinion statement which should be avoided.</w:t>
+      <w:r>
+        <w:rPr>
+          <w:noProof/>
+        </w:rPr>
+        <w:drawing>
+          <wp:inline distT="0" distB="0" distL="0" distR="0" wp14:anchorId="53020A94" wp14:editId="11789B17">
+            <wp:extent cx="5715000" cy="4491355"/>
+            <wp:effectExtent l="0" t="0" r="0" b="4445"/>
+            <wp:docPr id="5" name="Picture 5"/>
+            <wp:cNvGraphicFramePr>
+              <a:graphicFrameLocks xmlns:a="http://schemas.openxmlformats.org/drawingml/2006/main" noChangeAspect="1"/>
+            </wp:cNvGraphicFramePr>
+            <a:graphic xmlns:a="http://schemas.openxmlformats.org/drawingml/2006/main">
+              <a:graphicData uri="http://schemas.openxmlformats.org/drawingml/2006/picture">
+                <pic:pic xmlns:pic="http://schemas.openxmlformats.org/drawingml/2006/picture">
+                  <pic:nvPicPr>
+                    <pic:cNvPr id="5" name="Screen Shot 2020-04-13 at 7.03.24 PM.png"/>
+                    <pic:cNvPicPr/>
+                  </pic:nvPicPr>
+                  <pic:blipFill>
+                    <a:blip r:embed="rId1">
+                      <a:extLst>
+                        <a:ext uri="{28A0092B-C50C-407E-A947-70E740481C1C}">
+                          <a14:useLocalDpi xmlns:a14="http://schemas.microsoft.com/office/drawing/2010/main" val="0"/>
+                        </a:ext>
+                      </a:extLst>
+                    </a:blip>
+                    <a:stretch>
+                      <a:fillRect/>
+                    </a:stretch>
+                  </pic:blipFill>
+                  <pic:spPr>
+                    <a:xfrm>
+                      <a:off x="0" y="0"/>
+                      <a:ext cx="5715000" cy="4491355"/>
+                    </a:xfrm>
+                    <a:prstGeom prst="rect">
+                      <a:avLst/>
+                    </a:prstGeom>
+                  </pic:spPr>
+                </pic:pic>
+              </a:graphicData>
+            </a:graphic>
+          </wp:inline>
+        </w:drawing>
+      </w:r>
+      <w:r>
+        <w:rPr>
+          <w:noProof/>
+        </w:rPr>
+        <w:drawing>
+          <wp:inline distT="0" distB="0" distL="0" distR="0" wp14:anchorId="310DB6D4" wp14:editId="3FCDBCD7">
+            <wp:extent cx="5715000" cy="1506220"/>
+            <wp:effectExtent l="0" t="0" r="0" b="5080"/>
+            <wp:docPr id="6" name="Picture 6"/>
+            <wp:cNvGraphicFramePr>
+              <a:graphicFrameLocks xmlns:a="http://schemas.openxmlformats.org/drawingml/2006/main" noChangeAspect="1"/>
+            </wp:cNvGraphicFramePr>
+            <a:graphic xmlns:a="http://schemas.openxmlformats.org/drawingml/2006/main">
+              <a:graphicData uri="http://schemas.openxmlformats.org/drawingml/2006/picture">
+                <pic:pic xmlns:pic="http://schemas.openxmlformats.org/drawingml/2006/picture">
+                  <pic:nvPicPr>
+                    <pic:cNvPr id="6" name="Screen Shot 2020-04-13 at 7.03.47 PM.png"/>
+                    <pic:cNvPicPr/>
+                  </pic:nvPicPr>
+                  <pic:blipFill>
+                    <a:blip r:embed="rId2">
+                      <a:extLst>
+                        <a:ext uri="{28A0092B-C50C-407E-A947-70E740481C1C}">
+                          <a14:useLocalDpi xmlns:a14="http://schemas.microsoft.com/office/drawing/2010/main" val="0"/>
+                        </a:ext>
+                      </a:extLst>
+                    </a:blip>
+                    <a:stretch>
+                      <a:fillRect/>
+                    </a:stretch>
+                  </pic:blipFill>
+                  <pic:spPr>
+                    <a:xfrm>
+                      <a:off x="0" y="0"/>
+                      <a:ext cx="5715000" cy="1506220"/>
+                    </a:xfrm>
+                    <a:prstGeom prst="rect">
+                      <a:avLst/>
+                    </a:prstGeom>
+                  </pic:spPr>
+                </pic:pic>
+              </a:graphicData>
+            </a:graphic>
+          </wp:inline>
+        </w:drawing>
       </w:r>
     </w:p>
   </w:comment>
-  <w:comment w:id="39" w:author="Ricardo Pena" w:date="2020-04-10T01:01:00Z" w:initials="RP">
+  <w:comment w:id="40" w:author="Ricardo Pena" w:date="2020-04-10T00:54:00Z" w:initials="RP">
     <w:p>
       <w:pPr>
         <w:pStyle w:val="CommentText"/>
@@ -7343,11 +7528,24 @@
         <w:annotationRef/>
       </w:r>
       <w:r>
-        <w:t>This is more of a note rather than a comment. It would be easier to read if each step was separated into its own row.</w:t>
+        <w:t>This whole statement sounds very confusing and should be reworded. It would probably be helpful to refer to an image of the help screen for clarification.</w:t>
+      </w:r>
+    </w:p>
+    <w:p>
+      <w:pPr>
+        <w:pStyle w:val="CommentText"/>
+      </w:pPr>
+    </w:p>
+    <w:p>
+      <w:pPr>
+        <w:pStyle w:val="CommentText"/>
+      </w:pPr>
+      <w:r>
+        <w:t>Additionally, using “even though it sounds backwards” seems like an opinion statement which should be avoided.</w:t>
       </w:r>
     </w:p>
   </w:comment>
-  <w:comment w:id="40" w:author="Ricardo Pena" w:date="2020-04-10T00:59:00Z" w:initials="RP">
+  <w:comment w:id="41" w:author="Ricardo Pena" w:date="2020-04-10T01:01:00Z" w:initials="RP">
     <w:p>
       <w:pPr>
         <w:pStyle w:val="CommentText"/>
@@ -7359,11 +7557,11 @@
         <w:annotationRef/>
       </w:r>
       <w:r>
-        <w:t>The expected results after each step should be added to ensure the procedure is being followed correctly and the correct responses are being yielded. This applies to all tables.</w:t>
+        <w:t>This is more of a note rather than a comment. It would be easier to read if each step was separated into its own row.</w:t>
       </w:r>
     </w:p>
   </w:comment>
-  <w:comment w:id="41" w:author="Ricardo Pena" w:date="2020-04-10T01:16:00Z" w:initials="RP">
+  <w:comment w:id="42" w:author="Alvarado Bianca" w:date="2020-04-13T19:00:00Z" w:initials="AB">
     <w:p>
       <w:pPr>
         <w:pStyle w:val="CommentText"/>
@@ -7375,19 +7573,11 @@
         <w:annotationRef/>
       </w:r>
       <w:r>
-        <w:t xml:space="preserve">I believe this section is intended for the tester to make his/her own comments regarding each step. This type of statement seems to belong in the note section, just above the table. </w:t>
-      </w:r>
-    </w:p>
-    <w:p>
-      <w:pPr>
-        <w:pStyle w:val="CommentText"/>
-      </w:pPr>
-      <w:r>
-        <w:t>Jumping to conclusions should also be avoided, in regards the final sentence, all that would be noted under “concluding remarks” after the test is conducted.</w:t>
+        <w:t>The purpose of this test is incorrect. ‘&lt;12’ Checks for values less than 12.</w:t>
       </w:r>
     </w:p>
   </w:comment>
-  <w:comment w:id="45" w:author="Ricardo Pena" w:date="2020-04-10T01:23:00Z" w:initials="RP">
+  <w:comment w:id="43" w:author="Ricardo Pena" w:date="2020-04-10T00:59:00Z" w:initials="RP">
     <w:p>
       <w:pPr>
         <w:pStyle w:val="CommentText"/>
@@ -7399,6 +7589,129 @@
         <w:annotationRef/>
       </w:r>
       <w:r>
+        <w:t>The expected results after each step should be added to ensure the procedure is being followed correctly and the correct responses are being yielded. This applies to all tables.</w:t>
+      </w:r>
+    </w:p>
+  </w:comment>
+  <w:comment w:id="44" w:author="Alvarado Bianca" w:date="2020-04-13T18:16:00Z" w:initials="AB">
+    <w:p>
+      <w:pPr>
+        <w:pStyle w:val="CommentText"/>
+      </w:pPr>
+      <w:r>
+        <w:rPr>
+          <w:rStyle w:val="CommentReference"/>
+        </w:rPr>
+        <w:annotationRef/>
+      </w:r>
+      <w:r>
+        <w:t>In addition to Ricardo’s note, you could include screen shots in an appendix and refer to them to show what the expected result should be.</w:t>
+      </w:r>
+    </w:p>
+  </w:comment>
+  <w:comment w:id="45" w:author="Alvarado Bianca" w:date="2020-04-13T19:01:00Z" w:initials="AB">
+    <w:p>
+      <w:pPr>
+        <w:pStyle w:val="CommentText"/>
+      </w:pPr>
+      <w:r>
+        <w:rPr>
+          <w:rStyle w:val="CommentReference"/>
+        </w:rPr>
+        <w:annotationRef/>
+      </w:r>
+      <w:r>
+        <w:t>All rows less than 12 were displayed.</w:t>
+      </w:r>
+    </w:p>
+  </w:comment>
+  <w:comment w:id="46" w:author="Ricardo Pena" w:date="2020-04-10T01:16:00Z" w:initials="RP">
+    <w:p>
+      <w:pPr>
+        <w:pStyle w:val="CommentText"/>
+      </w:pPr>
+      <w:r>
+        <w:rPr>
+          <w:rStyle w:val="CommentReference"/>
+        </w:rPr>
+        <w:annotationRef/>
+      </w:r>
+      <w:r>
+        <w:t xml:space="preserve">I believe this section is intended for the tester to make his/her own comments regarding each step. This type of statement seems to belong in the note section, just above the table. </w:t>
+      </w:r>
+    </w:p>
+    <w:p>
+      <w:pPr>
+        <w:pStyle w:val="CommentText"/>
+      </w:pPr>
+      <w:r>
+        <w:t>Jumping to conclusions should also be avoided, in regards the final sentence, all that would be noted under “concluding remarks” after the test is conducted.</w:t>
+      </w:r>
+    </w:p>
+  </w:comment>
+  <w:comment w:id="47" w:author="Alvarado Bianca" w:date="2020-04-13T18:11:00Z" w:initials="AB">
+    <w:p>
+      <w:pPr>
+        <w:pStyle w:val="CommentText"/>
+      </w:pPr>
+      <w:r>
+        <w:rPr>
+          <w:rStyle w:val="CommentReference"/>
+        </w:rPr>
+        <w:annotationRef/>
+      </w:r>
+      <w:r>
+        <w:t>I would suggest adding every X step in a new row for readability. Simply right click any row&gt;insert&gt;row below.</w:t>
+      </w:r>
+    </w:p>
+  </w:comment>
+  <w:comment w:id="48" w:author="Alvarado Bianca" w:date="2020-04-13T18:18:00Z" w:initials="AB">
+    <w:p>
+      <w:pPr>
+        <w:pStyle w:val="CommentText"/>
+      </w:pPr>
+      <w:r>
+        <w:rPr>
+          <w:rStyle w:val="CommentReference"/>
+        </w:rPr>
+        <w:annotationRef/>
+      </w:r>
+      <w:r>
+        <w:t>Include concluding remarks about this test or ‘None’ for completeness.</w:t>
+      </w:r>
+    </w:p>
+  </w:comment>
+  <w:comment w:id="49" w:author="Alvarado Bianca" w:date="2020-04-13T18:18:00Z" w:initials="AB">
+    <w:p>
+      <w:pPr>
+        <w:pStyle w:val="CommentText"/>
+      </w:pPr>
+      <w:r>
+        <w:rPr>
+          <w:rStyle w:val="CommentReference"/>
+        </w:rPr>
+        <w:annotationRef/>
+      </w:r>
+      <w:r>
+        <w:t>Add a ‘TBD’ statement for completeness.</w:t>
+      </w:r>
+      <w:r>
+        <w:t xml:space="preserve"> Repeat for the tests below.</w:t>
+      </w:r>
+    </w:p>
+  </w:comment>
+  <w:comment w:id="53" w:author="Ricardo Pena" w:date="2020-04-10T01:23:00Z" w:initials="RP">
+    <w:p>
+      <w:pPr>
+        <w:pStyle w:val="CommentText"/>
+      </w:pPr>
+      <w:r>
+        <w:rPr>
+          <w:rStyle w:val="CommentReference"/>
+        </w:rPr>
+        <w:annotationRef/>
+      </w:r>
+      <w:r>
         <w:t>You should be more clear as to which cell the data should be entered. A tester could begin placing information into the 3</w:t>
       </w:r>
       <w:r>
@@ -7412,7 +7725,7 @@
       </w:r>
     </w:p>
   </w:comment>
-  <w:comment w:id="47" w:author="Ricardo Pena" w:date="2020-04-10T01:25:00Z" w:initials="RP">
+  <w:comment w:id="54" w:author="Alvarado Bianca" w:date="2020-04-13T18:54:00Z" w:initials="AB">
     <w:p>
       <w:pPr>
         <w:pStyle w:val="CommentText"/>
@@ -7424,11 +7737,11 @@
         <w:annotationRef/>
       </w:r>
       <w:r>
-        <w:t>See previous comment from Test 2 regarding input</w:t>
+        <w:t>Please be a little more clear on the purpose of this step. You are testing the OR filter and you the user will see items in the table that have INDEX:55 OR DESCRIPTION:OPT01 OR RESTRICTON_TYPE:2 OR ATTENTION1:2 OR ATTENTION2:2</w:t>
       </w:r>
     </w:p>
   </w:comment>
-  <w:comment w:id="49" w:author="Ricardo Pena" w:date="2020-04-10T01:30:00Z" w:initials="RP">
+  <w:comment w:id="55" w:author="Alvarado Bianca" w:date="2020-04-13T18:20:00Z" w:initials="AB">
     <w:p>
       <w:pPr>
         <w:pStyle w:val="CommentText"/>
@@ -7440,11 +7753,17 @@
         <w:annotationRef/>
       </w:r>
       <w:r>
-        <w:t>Place this whole thing inside quotations to ensure the tester knows this is a single input and that the parentheses are included.</w:t>
+        <w:t>Include expected results for each step.</w:t>
+      </w:r>
+      <w:r>
+        <w:t xml:space="preserve"> Y</w:t>
+      </w:r>
+      <w:r>
+        <w:t>ou could include screen shots in an appendix and refer to them to show what the expected result should be.</w:t>
       </w:r>
     </w:p>
   </w:comment>
-  <w:comment w:id="50" w:author="Ricardo Pena" w:date="2020-04-10T01:33:00Z" w:initials="RP">
+  <w:comment w:id="57" w:author="Ricardo Pena" w:date="2020-04-10T01:25:00Z" w:initials="RP">
     <w:p>
       <w:pPr>
         <w:pStyle w:val="CommentText"/>
@@ -7456,7 +7775,256 @@
         <w:annotationRef/>
       </w:r>
       <w:r>
+        <w:t>See previous comment from Test 2 regarding input</w:t>
+      </w:r>
+    </w:p>
+  </w:comment>
+  <w:comment w:id="58" w:author="Alvarado Bianca" w:date="2020-04-13T18:32:00Z" w:initials="AB">
+    <w:p>
+      <w:pPr>
+        <w:pStyle w:val="CommentText"/>
+      </w:pPr>
+      <w:r>
+        <w:rPr>
+          <w:rStyle w:val="CommentReference"/>
+        </w:rPr>
+        <w:annotationRef/>
+      </w:r>
+      <w:r>
+        <w:t xml:space="preserve">Specify the </w:t>
+      </w:r>
+      <w:r>
+        <w:rPr>
+          <w:b/>
+        </w:rPr>
+        <w:t>column name</w:t>
+      </w:r>
+      <w:r>
+        <w:t xml:space="preserve"> for each entry.</w:t>
+      </w:r>
+    </w:p>
+  </w:comment>
+  <w:comment w:id="59" w:author="Alvarado Bianca" w:date="2020-04-13T18:35:00Z" w:initials="AB">
+    <w:p>
+      <w:pPr>
+        <w:pStyle w:val="CommentText"/>
+      </w:pPr>
+      <w:r>
+        <w:rPr>
+          <w:rStyle w:val="CommentReference"/>
+        </w:rPr>
+        <w:annotationRef/>
+      </w:r>
+      <w:r>
+        <w:t>I believe that this should be a separate test case.</w:t>
+      </w:r>
+    </w:p>
+  </w:comment>
+  <w:comment w:id="60" w:author="Alvarado Bianca" w:date="2020-04-13T18:29:00Z" w:initials="AB">
+    <w:p>
+      <w:pPr>
+        <w:pStyle w:val="CommentText"/>
+      </w:pPr>
+      <w:r>
+        <w:rPr>
+          <w:rStyle w:val="CommentReference"/>
+        </w:rPr>
+        <w:annotationRef/>
+      </w:r>
+      <w:r>
+        <w:t>Include expected results for each step. You could include screen shots in an appendix and refer to them to show what the expected result should be.</w:t>
+      </w:r>
+    </w:p>
+  </w:comment>
+  <w:comment w:id="62" w:author="Alvarado Bianca" w:date="2020-04-13T18:37:00Z" w:initials="AB">
+    <w:p>
+      <w:pPr>
+        <w:pStyle w:val="CommentText"/>
+      </w:pPr>
+      <w:r>
+        <w:rPr>
+          <w:rStyle w:val="CommentReference"/>
+        </w:rPr>
+        <w:annotationRef/>
+      </w:r>
+      <w:r>
+        <w:t>File name is missing ‘_’</w:t>
+      </w:r>
+    </w:p>
+  </w:comment>
+  <w:comment w:id="63" w:author="Ricardo Pena" w:date="2020-04-10T01:30:00Z" w:initials="RP">
+    <w:p>
+      <w:pPr>
+        <w:pStyle w:val="CommentText"/>
+      </w:pPr>
+      <w:r>
+        <w:rPr>
+          <w:rStyle w:val="CommentReference"/>
+        </w:rPr>
+        <w:annotationRef/>
+      </w:r>
+      <w:r>
+        <w:t>Place this whole thing inside quotations to ensure the tester knows this is a single input and that the parentheses are included.</w:t>
+      </w:r>
+    </w:p>
+  </w:comment>
+  <w:comment w:id="64" w:author="Alvarado Bianca" w:date="2020-04-13T18:40:00Z" w:initials="AB">
+    <w:p>
+      <w:pPr>
+        <w:pStyle w:val="CommentText"/>
+      </w:pPr>
+      <w:r>
+        <w:rPr>
+          <w:rStyle w:val="CommentReference"/>
+        </w:rPr>
+        <w:annotationRef/>
+      </w:r>
+      <w:r>
+        <w:t xml:space="preserve">When I ran this test, I only entered the value without parenthesis. Ensure that you follow </w:t>
+      </w:r>
+      <w:r>
+        <w:t>Ricardo’s</w:t>
+      </w:r>
+      <w:r>
+        <w:t xml:space="preserve"> advice.</w:t>
+      </w:r>
+    </w:p>
+    <w:p>
+      <w:pPr>
+        <w:pStyle w:val="CommentText"/>
+      </w:pPr>
+    </w:p>
+    <w:p>
+      <w:pPr>
+        <w:pStyle w:val="CommentText"/>
+      </w:pPr>
+      <w:r>
+        <w:t>Additionally, I would suggest including screen shots in an appendix section.</w:t>
+      </w:r>
+    </w:p>
+  </w:comment>
+  <w:comment w:id="65" w:author="Alvarado Bianca" w:date="2020-04-13T18:30:00Z" w:initials="AB">
+    <w:p>
+      <w:pPr>
+        <w:pStyle w:val="CommentText"/>
+      </w:pPr>
+      <w:r>
+        <w:rPr>
+          <w:rStyle w:val="CommentReference"/>
+        </w:rPr>
+        <w:annotationRef/>
+      </w:r>
+      <w:r>
+        <w:t>Include expected results for each step. You could include screen shots in an appendix and refer to them to show what the expected result should be.</w:t>
+      </w:r>
+    </w:p>
+    <w:p>
+      <w:pPr>
+        <w:pStyle w:val="CommentText"/>
+      </w:pPr>
+    </w:p>
+  </w:comment>
+  <w:comment w:id="66" w:author="Ricardo Pena" w:date="2020-04-10T01:33:00Z" w:initials="RP">
+    <w:p>
+      <w:pPr>
+        <w:pStyle w:val="CommentText"/>
+      </w:pPr>
+      <w:r>
+        <w:rPr>
+          <w:rStyle w:val="CommentReference"/>
+        </w:rPr>
+        <w:annotationRef/>
+      </w:r>
+      <w:r>
         <w:t>See previous comment in Section 4.1.</w:t>
+      </w:r>
+    </w:p>
+  </w:comment>
+  <w:comment w:id="68" w:author="Alvarado Bianca" w:date="2020-04-13T18:48:00Z" w:initials="AB">
+    <w:p>
+      <w:pPr>
+        <w:pStyle w:val="CommentText"/>
+      </w:pPr>
+      <w:r>
+        <w:rPr>
+          <w:rStyle w:val="CommentReference"/>
+        </w:rPr>
+        <w:annotationRef/>
+      </w:r>
+      <w:r>
+        <w:t>As I tried your test 5, you ask the tester to input an incorrect string as well as a correct string even though the test specifies</w:t>
+      </w:r>
+      <w:r>
+        <w:t xml:space="preserve"> “</w:t>
+      </w:r>
+      <w:r>
+        <w:t xml:space="preserve">Search </w:t>
+      </w:r>
+      <w:r>
+        <w:rPr>
+          <w:b/>
+        </w:rPr>
+        <w:t>Match</w:t>
+      </w:r>
+      <w:r>
+        <w:t xml:space="preserve"> Whole Words</w:t>
+      </w:r>
+      <w:r>
+        <w:t>” These could be two separate test cases.</w:t>
+      </w:r>
+    </w:p>
+    <w:p>
+      <w:pPr>
+        <w:pStyle w:val="CommentText"/>
+      </w:pPr>
+    </w:p>
+    <w:p>
+      <w:pPr>
+        <w:pStyle w:val="CommentText"/>
+      </w:pPr>
+      <w:r>
+        <w:t xml:space="preserve">Additionally, the Replace All seems to be a separate case as well. </w:t>
+      </w:r>
+      <w:r>
+        <w:t xml:space="preserve"> </w:t>
+      </w:r>
+      <w:r>
+        <w:rPr>
+          <w:rStyle w:val="CommentReference"/>
+        </w:rPr>
+        <w:annotationRef/>
+      </w:r>
+    </w:p>
+  </w:comment>
+  <w:comment w:id="69" w:author="Alvarado Bianca" w:date="2020-04-13T18:28:00Z" w:initials="AB">
+    <w:p>
+      <w:pPr>
+        <w:pStyle w:val="CommentText"/>
+      </w:pPr>
+      <w:r>
+        <w:rPr>
+          <w:rStyle w:val="CommentReference"/>
+        </w:rPr>
+        <w:annotationRef/>
+      </w:r>
+      <w:r>
+        <w:t xml:space="preserve">File name missing an ‘_’ </w:t>
+      </w:r>
+    </w:p>
+  </w:comment>
+  <w:comment w:id="70" w:author="Alvarado Bianca" w:date="2020-04-13T18:29:00Z" w:initials="AB">
+    <w:p>
+      <w:pPr>
+        <w:pStyle w:val="CommentText"/>
+      </w:pPr>
+      <w:r>
+        <w:rPr>
+          <w:rStyle w:val="CommentReference"/>
+        </w:rPr>
+        <w:annotationRef/>
+      </w:r>
+      <w:r>
+        <w:t>File name missing an ‘_’</w:t>
       </w:r>
     </w:p>
   </w:comment>
@@ -7466,28 +8034,64 @@
 <file path=word/commentsExtended.xml><?xml version="1.0" encoding="utf-8"?>
 <w15:commentsEx xmlns:wpc="http://schemas.microsoft.com/office/word/2010/wordprocessingCanvas" xmlns:cx="http://schemas.microsoft.com/office/drawing/2014/chartex" xmlns:cx1="http://schemas.microsoft.com/office/drawing/2015/9/8/chartex" xmlns:cx2="http://schemas.microsoft.com/office/drawing/2015/10/21/chartex" xmlns:cx3="http://schemas.microsoft.com/office/drawing/2016/5/9/chartex" xmlns:cx4="http://schemas.microsoft.com/office/drawing/2016/5/10/chartex" xmlns:cx5="http://schemas.microsoft.com/office/drawing/2016/5/11/chartex" xmlns:cx6="http://schemas.microsoft.com/office/drawing/2016/5/12/chartex" xmlns:cx7="http://schemas.microsoft.com/office/drawing/2016/5/13/chartex" xmlns:cx8="http://schemas.microsoft.com/office/drawing/2016/5/14/chartex" xmlns:mc="http://schemas.openxmlformats.org/markup-compatibility/2006" xmlns:aink="http://schemas.microsoft.com/office/drawing/2016/ink" xmlns:am3d="http://schemas.microsoft.com/office/drawing/2017/model3d" xmlns:o="urn:schemas-microsoft-com:office:office" xmlns:r="http://schemas.openxmlformats.org/officeDocument/2006/relationships" xmlns:m="http://schemas.openxmlformats.org/officeDocument/2006/math" xmlns:v="urn:schemas-microsoft-com:vml" xmlns:wp14="http://schemas.microsoft.com/office/word/2010/wordprocessingDrawing" xmlns:wp="http://schemas.openxmlformats.org/drawingml/2006/wordprocessingDrawing" xmlns:w10="urn:schemas-microsoft-com:office:word" xmlns:w="http://schemas.openxmlformats.org/wordprocessingml/2006/main" xmlns:w14="http://schemas.microsoft.com/office/word/2010/wordml" xmlns:w15="http://schemas.microsoft.com/office/word/2012/wordml" xmlns:w16cid="http://schemas.microsoft.com/office/word/2016/wordml/cid" xmlns:w16se="http://schemas.microsoft.com/office/word/2015/wordml/symex" xmlns:wpg="http://schemas.microsoft.com/office/word/2010/wordprocessingGroup" xmlns:wpi="http://schemas.microsoft.com/office/word/2010/wordprocessingInk" xmlns:wne="http://schemas.microsoft.com/office/word/2006/wordml" xmlns:wps="http://schemas.microsoft.com/office/word/2010/wordprocessingShape" mc:Ignorable="w14 w15 w16se w16cid wp14">
   <w15:commentEx w15:paraId="03A4D687" w15:done="0"/>
+  <w15:commentEx w15:paraId="78C93021" w15:done="0"/>
   <w15:commentEx w15:paraId="59D842F8" w15:done="0"/>
   <w15:commentEx w15:paraId="1702F9A1" w15:done="0"/>
+  <w15:commentEx w15:paraId="56E1E82D" w15:done="0"/>
   <w15:commentEx w15:paraId="2D9641A6" w15:done="0"/>
+  <w15:commentEx w15:paraId="18FC3BA0" w15:paraIdParent="2D9641A6" w15:done="0"/>
+  <w15:commentEx w15:paraId="5BBBF85A" w15:done="0"/>
   <w15:commentEx w15:paraId="71F2FB16" w15:done="0"/>
+  <w15:commentEx w15:paraId="5849753D" w15:done="0"/>
+  <w15:commentEx w15:paraId="4BD282BA" w15:done="0"/>
+  <w15:commentEx w15:paraId="2247FBF1" w15:done="0"/>
   <w15:commentEx w15:paraId="10A5DC62" w15:done="0"/>
+  <w15:commentEx w15:paraId="2675FF3C" w15:done="0"/>
+  <w15:commentEx w15:paraId="433D2A7D" w15:done="0"/>
   <w15:commentEx w15:paraId="7407F0EE" w15:done="0"/>
+  <w15:commentEx w15:paraId="0B1CDFB0" w15:done="0"/>
+  <w15:commentEx w15:paraId="279FA081" w15:done="0"/>
+  <w15:commentEx w15:paraId="2106C673" w15:done="0"/>
+  <w15:commentEx w15:paraId="79BDD466" w15:done="0"/>
   <w15:commentEx w15:paraId="507B15CE" w15:done="0"/>
+  <w15:commentEx w15:paraId="1B44648E" w15:paraIdParent="507B15CE" w15:done="0"/>
+  <w15:commentEx w15:paraId="350F2E47" w15:done="0"/>
   <w15:commentEx w15:paraId="6B86B95D" w15:done="0"/>
+  <w15:commentEx w15:paraId="348B81C6" w15:done="0"/>
+  <w15:commentEx w15:paraId="6AA1A40C" w15:done="0"/>
+  <w15:commentEx w15:paraId="24E4CC82" w15:done="0"/>
 </w15:commentsEx>
 </file>
 
 <file path=word/commentsIds.xml><?xml version="1.0" encoding="utf-8"?>
 <w16cid:commentsIds xmlns:wpc="http://schemas.microsoft.com/office/word/2010/wordprocessingCanvas" xmlns:cx="http://schemas.microsoft.com/office/drawing/2014/chartex" xmlns:cx1="http://schemas.microsoft.com/office/drawing/2015/9/8/chartex" xmlns:cx2="http://schemas.microsoft.com/office/drawing/2015/10/21/chartex" xmlns:cx3="http://schemas.microsoft.com/office/drawing/2016/5/9/chartex" xmlns:cx4="http://schemas.microsoft.com/office/drawing/2016/5/10/chartex" xmlns:cx5="http://schemas.microsoft.com/office/drawing/2016/5/11/chartex" xmlns:cx6="http://schemas.microsoft.com/office/drawing/2016/5/12/chartex" xmlns:cx7="http://schemas.microsoft.com/office/drawing/2016/5/13/chartex" xmlns:cx8="http://schemas.microsoft.com/office/drawing/2016/5/14/chartex" xmlns:mc="http://schemas.openxmlformats.org/markup-compatibility/2006" xmlns:aink="http://schemas.microsoft.com/office/drawing/2016/ink" xmlns:am3d="http://schemas.microsoft.com/office/drawing/2017/model3d" xmlns:o="urn:schemas-microsoft-com:office:office" xmlns:r="http://schemas.openxmlformats.org/officeDocument/2006/relationships" xmlns:m="http://schemas.openxmlformats.org/officeDocument/2006/math" xmlns:v="urn:schemas-microsoft-com:vml" xmlns:wp14="http://schemas.microsoft.com/office/word/2010/wordprocessingDrawing" xmlns:wp="http://schemas.openxmlformats.org/drawingml/2006/wordprocessingDrawing" xmlns:w10="urn:schemas-microsoft-com:office:word" xmlns:w="http://schemas.openxmlformats.org/wordprocessingml/2006/main" xmlns:w14="http://schemas.microsoft.com/office/word/2010/wordml" xmlns:w15="http://schemas.microsoft.com/office/word/2012/wordml" xmlns:w16cid="http://schemas.microsoft.com/office/word/2016/wordml/cid" xmlns:w16se="http://schemas.microsoft.com/office/word/2015/wordml/symex" xmlns:wpg="http://schemas.microsoft.com/office/word/2010/wordprocessingGroup" xmlns:wpi="http://schemas.microsoft.com/office/word/2010/wordprocessingInk" xmlns:wne="http://schemas.microsoft.com/office/word/2006/wordml" xmlns:wps="http://schemas.microsoft.com/office/word/2010/wordprocessingShape" mc:Ignorable="w14 w15 w16se w16cid wp14">
   <w16cid:commentId w16cid:paraId="03A4D687" w16cid:durableId="223A378F"/>
+  <w16cid:commentId w16cid:paraId="78C93021" w16cid:durableId="223F361A"/>
   <w16cid:commentId w16cid:paraId="59D842F8" w16cid:durableId="223A422B"/>
   <w16cid:commentId w16cid:paraId="1702F9A1" w16cid:durableId="223A43EA"/>
+  <w16cid:commentId w16cid:paraId="56E1E82D" w16cid:durableId="223F3538"/>
   <w16cid:commentId w16cid:paraId="2D9641A6" w16cid:durableId="223A4375"/>
+  <w16cid:commentId w16cid:paraId="18FC3BA0" w16cid:durableId="223F2AFC"/>
+  <w16cid:commentId w16cid:paraId="5BBBF85A" w16cid:durableId="223F3579"/>
   <w16cid:commentId w16cid:paraId="71F2FB16" w16cid:durableId="223A4782"/>
+  <w16cid:commentId w16cid:paraId="5849753D" w16cid:durableId="223F29BE"/>
+  <w16cid:commentId w16cid:paraId="4BD282BA" w16cid:durableId="223F2B7C"/>
+  <w16cid:commentId w16cid:paraId="2247FBF1" w16cid:durableId="223F2B60"/>
   <w16cid:commentId w16cid:paraId="10A5DC62" w16cid:durableId="223A4928"/>
+  <w16cid:commentId w16cid:paraId="2675FF3C" w16cid:durableId="223F33E6"/>
+  <w16cid:commentId w16cid:paraId="433D2A7D" w16cid:durableId="223F2BD5"/>
   <w16cid:commentId w16cid:paraId="7407F0EE" w16cid:durableId="223A499F"/>
+  <w16cid:commentId w16cid:paraId="0B1CDFB0" w16cid:durableId="223F2ECB"/>
+  <w16cid:commentId w16cid:paraId="279FA081" w16cid:durableId="223F2F63"/>
+  <w16cid:commentId w16cid:paraId="2106C673" w16cid:durableId="223F2E1C"/>
+  <w16cid:commentId w16cid:paraId="79BDD466" w16cid:durableId="223F2FD4"/>
   <w16cid:commentId w16cid:paraId="507B15CE" w16cid:durableId="223A4ABF"/>
+  <w16cid:commentId w16cid:paraId="1B44648E" w16cid:durableId="223F308E"/>
+  <w16cid:commentId w16cid:paraId="350F2E47" w16cid:durableId="223F2E4D"/>
   <w16cid:commentId w16cid:paraId="6B86B95D" w16cid:durableId="223A4B6D"/>
+  <w16cid:commentId w16cid:paraId="348B81C6" w16cid:durableId="223F3271"/>
+  <w16cid:commentId w16cid:paraId="6AA1A40C" w16cid:durableId="223F2DD1"/>
+  <w16cid:commentId w16cid:paraId="24E4CC82" w16cid:durableId="223F2DF4"/>
 </w16cid:commentsIds>
 </file>
 
@@ -7696,7 +8300,7 @@
               <w:bCs/>
               <w:noProof/>
             </w:rPr>
-            <w:t>4/10/2020</w:t>
+            <w:t>4/13/2020</w:t>
           </w:r>
           <w:r>
             <w:rPr>
@@ -7739,7 +8343,7 @@
               <w:bCs/>
               <w:noProof/>
             </w:rPr>
-            <w:t>12:08 AM</w:t>
+            <w:t>6:07 PM</w:t>
           </w:r>
           <w:r>
             <w:rPr>
@@ -9437,6 +10041,9 @@
   <w15:person w15:author="Ricardo Pena">
     <w15:presenceInfo w15:providerId="Windows Live" w15:userId="a0bb85c79a8fc963"/>
   </w15:person>
+  <w15:person w15:author="Alvarado Bianca">
+    <w15:presenceInfo w15:providerId="None" w15:userId="Alvarado Bianca"/>
+  </w15:person>
 </w15:people>
 </file>
 
@@ -9451,7 +10058,7 @@
     </w:rPrDefault>
     <w:pPrDefault/>
   </w:docDefaults>
-  <w:latentStyles w:defLockedState="0" w:defUIPriority="0" w:defSemiHidden="0" w:defUnhideWhenUsed="0" w:defQFormat="0" w:count="376">
+  <w:latentStyles w:defLockedState="0" w:defUIPriority="0" w:defSemiHidden="0" w:defUnhideWhenUsed="0" w:defQFormat="0" w:count="375">
     <w:lsdException w:name="Normal" w:qFormat="1"/>
     <w:lsdException w:name="heading 1" w:qFormat="1"/>
     <w:lsdException w:name="heading 2" w:qFormat="1"/>
@@ -9733,7 +10340,6 @@
     <w:lsdException w:name="Smart Hyperlink" w:semiHidden="1" w:uiPriority="99" w:unhideWhenUsed="1"/>
     <w:lsdException w:name="Hashtag" w:semiHidden="1" w:uiPriority="99" w:unhideWhenUsed="1"/>
     <w:lsdException w:name="Unresolved Mention" w:semiHidden="1" w:uiPriority="99" w:unhideWhenUsed="1"/>
-    <w:lsdException w:name="Smart Link" w:semiHidden="1" w:uiPriority="99" w:unhideWhenUsed="1"/>
   </w:latentStyles>
   <w:style w:type="paragraph" w:default="1" w:styleId="Normal">
     <w:name w:val="Normal"/>

</xml_diff>

<commit_message>
Review 2: Added new comments on v2.0
Closed all completed comments on v1.0
</commit_message>
<xml_diff>
--- a/TestPlan/TestPlan_AaronHiman_v1.0.docx
+++ b/TestPlan/TestPlan_AaronHiman_v1.0.docx
@@ -389,21 +389,7 @@
         <w:rPr>
           <w:lang w:val="es-MX"/>
         </w:rPr>
-        <w:t xml:space="preserve"> (</w:t>
-      </w:r>
-      <w:proofErr w:type="spellStart"/>
-      <w:r>
-        <w:rPr>
-          <w:lang w:val="es-MX"/>
-        </w:rPr>
-        <w:t>reviewer</w:t>
-      </w:r>
-      <w:proofErr w:type="spellEnd"/>
-      <w:r>
-        <w:rPr>
-          <w:lang w:val="es-MX"/>
-        </w:rPr>
-        <w:t>)</w:t>
+        <w:t xml:space="preserve"> (reviewer)</w:t>
       </w:r>
       <w:r>
         <w:rPr>
@@ -4697,13 +4683,13 @@
         <w:tblLook w:val="0000" w:firstRow="0" w:lastRow="0" w:firstColumn="0" w:lastColumn="0" w:noHBand="0" w:noVBand="0"/>
       </w:tblPr>
       <w:tblGrid>
-        <w:gridCol w:w="715"/>
-        <w:gridCol w:w="2970"/>
+        <w:gridCol w:w="1408"/>
+        <w:gridCol w:w="2645"/>
         <w:gridCol w:w="814"/>
         <w:gridCol w:w="12"/>
-        <w:gridCol w:w="1154"/>
-        <w:gridCol w:w="1350"/>
-        <w:gridCol w:w="1975"/>
+        <w:gridCol w:w="874"/>
+        <w:gridCol w:w="1590"/>
+        <w:gridCol w:w="1647"/>
       </w:tblGrid>
       <w:tr>
         <w:trPr>
@@ -5017,8 +5003,8 @@
             </w:r>
           </w:p>
           <w:p>
+            <w:commentRangeStart w:id="50"/>
             <w:commentRangeStart w:id="51"/>
-            <w:commentRangeStart w:id="52"/>
             <w:r>
               <w:t xml:space="preserve">No rows should be displayed since </w:t>
             </w:r>
@@ -5027,6 +5013,13 @@
             </w:r>
             <w:r>
               <w:t xml:space="preserve"> is over 12.</w:t>
+            </w:r>
+            <w:commentRangeEnd w:id="50"/>
+            <w:r>
+              <w:rPr>
+                <w:rStyle w:val="CommentReference"/>
+              </w:rPr>
+              <w:commentReference w:id="50"/>
             </w:r>
             <w:commentRangeEnd w:id="51"/>
             <w:r>
@@ -5034,13 +5027,6 @@
                 <w:rStyle w:val="CommentReference"/>
               </w:rPr>
               <w:commentReference w:id="51"/>
-            </w:r>
-            <w:commentRangeEnd w:id="52"/>
-            <w:r>
-              <w:rPr>
-                <w:rStyle w:val="CommentReference"/>
-              </w:rPr>
-              <w:commentReference w:id="52"/>
             </w:r>
           </w:p>
         </w:tc>
@@ -5055,13 +5041,13 @@
           </w:p>
           <w:p/>
           <w:p>
-            <w:bookmarkStart w:id="53" w:name="_Hlk37955694"/>
+            <w:bookmarkStart w:id="52" w:name="_Hlk37955694"/>
+            <w:commentRangeStart w:id="53"/>
             <w:commentRangeStart w:id="54"/>
-            <w:commentRangeStart w:id="55"/>
             <w:r>
               <w:t>The specification states the filters allow a limited amount of regular expression matching described on the help pages.</w:t>
             </w:r>
-            <w:bookmarkEnd w:id="53"/>
+            <w:bookmarkEnd w:id="52"/>
             <w:r>
               <w:t xml:space="preserve"> The example</w:t>
             </w:r>
@@ -5093,6 +5079,13 @@
             </w:r>
             <w:r>
               <w:t>an error.</w:t>
+            </w:r>
+            <w:commentRangeEnd w:id="53"/>
+            <w:r>
+              <w:rPr>
+                <w:rStyle w:val="CommentReference"/>
+              </w:rPr>
+              <w:commentReference w:id="53"/>
             </w:r>
             <w:commentRangeEnd w:id="54"/>
             <w:r>
@@ -5100,13 +5093,6 @@
                 <w:rStyle w:val="CommentReference"/>
               </w:rPr>
               <w:commentReference w:id="54"/>
-            </w:r>
-            <w:commentRangeEnd w:id="55"/>
-            <w:r>
-              <w:rPr>
-                <w:rStyle w:val="CommentReference"/>
-              </w:rPr>
-              <w:commentReference w:id="55"/>
             </w:r>
           </w:p>
         </w:tc>
@@ -5127,10 +5113,17 @@
             <w:tcW w:w="2970" w:type="dxa"/>
           </w:tcPr>
           <w:p>
+            <w:commentRangeStart w:id="55"/>
             <w:commentRangeStart w:id="56"/>
-            <w:commentRangeStart w:id="57"/>
             <w:r>
               <w:t>Recommendation</w:t>
+            </w:r>
+            <w:commentRangeEnd w:id="55"/>
+            <w:r>
+              <w:rPr>
+                <w:rStyle w:val="CommentReference"/>
+              </w:rPr>
+              <w:commentReference w:id="55"/>
             </w:r>
             <w:commentRangeEnd w:id="56"/>
             <w:r>
@@ -5138,13 +5131,6 @@
                 <w:rStyle w:val="CommentReference"/>
               </w:rPr>
               <w:commentReference w:id="56"/>
-            </w:r>
-            <w:commentRangeEnd w:id="57"/>
-            <w:r>
-              <w:rPr>
-                <w:rStyle w:val="CommentReference"/>
-              </w:rPr>
-              <w:commentReference w:id="57"/>
             </w:r>
           </w:p>
         </w:tc>
@@ -5181,10 +5167,17 @@
             </w:tcBorders>
           </w:tcPr>
           <w:p>
+            <w:commentRangeStart w:id="57"/>
             <w:commentRangeStart w:id="58"/>
-            <w:commentRangeStart w:id="59"/>
             <w:r>
               <w:t>Concluding Remarks:</w:t>
+            </w:r>
+            <w:commentRangeEnd w:id="57"/>
+            <w:r>
+              <w:rPr>
+                <w:rStyle w:val="CommentReference"/>
+              </w:rPr>
+              <w:commentReference w:id="57"/>
             </w:r>
             <w:commentRangeEnd w:id="58"/>
             <w:r>
@@ -5192,13 +5185,6 @@
                 <w:rStyle w:val="CommentReference"/>
               </w:rPr>
               <w:commentReference w:id="58"/>
-            </w:r>
-            <w:commentRangeEnd w:id="59"/>
-            <w:r>
-              <w:rPr>
-                <w:rStyle w:val="CommentReference"/>
-              </w:rPr>
-              <w:commentReference w:id="59"/>
             </w:r>
           </w:p>
         </w:tc>
@@ -5213,8 +5199,8 @@
             <w:gridSpan w:val="3"/>
           </w:tcPr>
           <w:p>
+            <w:commentRangeStart w:id="59"/>
             <w:commentRangeStart w:id="60"/>
-            <w:commentRangeStart w:id="61"/>
             <w:r>
               <w:t xml:space="preserve">Testing Team: </w:t>
             </w:r>
@@ -5230,23 +5216,23 @@
             <w:r>
               <w:t>Date Completed:</w:t>
             </w:r>
-            <w:commentRangeEnd w:id="60"/>
+            <w:commentRangeEnd w:id="59"/>
+            <w:r>
+              <w:rPr>
+                <w:rStyle w:val="CommentReference"/>
+              </w:rPr>
+              <w:commentReference w:id="59"/>
+            </w:r>
             <w:r>
               <w:rPr>
                 <w:rStyle w:val="CommentReference"/>
               </w:rPr>
               <w:commentReference w:id="60"/>
             </w:r>
-            <w:r>
-              <w:rPr>
-                <w:rStyle w:val="CommentReference"/>
-              </w:rPr>
-              <w:commentReference w:id="61"/>
-            </w:r>
           </w:p>
         </w:tc>
       </w:tr>
-      <w:commentRangeEnd w:id="61"/>
+      <w:commentRangeEnd w:id="60"/>
     </w:tbl>
     <w:p>
       <w:pPr>
@@ -5273,19 +5259,19 @@
     </w:p>
     <w:p/>
     <w:p>
-      <w:bookmarkStart w:id="62" w:name="_Toc21505006"/>
-      <w:bookmarkStart w:id="63" w:name="_Toc227033594"/>
+      <w:bookmarkStart w:id="61" w:name="_Toc21505006"/>
+      <w:bookmarkStart w:id="62" w:name="_Toc227033594"/>
     </w:p>
     <w:p/>
     <w:p>
       <w:pPr>
         <w:pStyle w:val="Heading2"/>
       </w:pPr>
-      <w:bookmarkStart w:id="64" w:name="_Toc37236636"/>
+      <w:bookmarkStart w:id="63" w:name="_Toc37236636"/>
       <w:r>
         <w:t>Test 2</w:t>
       </w:r>
-      <w:bookmarkEnd w:id="64"/>
+      <w:bookmarkEnd w:id="63"/>
     </w:p>
     <w:p/>
     <w:p>
@@ -5329,12 +5315,12 @@
         <w:tblLook w:val="0000" w:firstRow="0" w:lastRow="0" w:firstColumn="0" w:lastColumn="0" w:noHBand="0" w:noVBand="0"/>
       </w:tblPr>
       <w:tblGrid>
-        <w:gridCol w:w="715"/>
-        <w:gridCol w:w="2561"/>
+        <w:gridCol w:w="704"/>
+        <w:gridCol w:w="2446"/>
         <w:gridCol w:w="1575"/>
         <w:gridCol w:w="653"/>
-        <w:gridCol w:w="1705"/>
-        <w:gridCol w:w="1824"/>
+        <w:gridCol w:w="1994"/>
+        <w:gridCol w:w="1661"/>
       </w:tblGrid>
       <w:tr>
         <w:trPr>
@@ -5496,8 +5482,8 @@
           </w:p>
           <w:p/>
           <w:p>
+            <w:commentRangeStart w:id="64"/>
             <w:commentRangeStart w:id="65"/>
-            <w:commentRangeStart w:id="66"/>
             <w:r>
               <w:t>Enter the following options (one ea</w:t>
             </w:r>
@@ -5512,6 +5498,13 @@
             </w:r>
             <w:r>
               <w:t xml:space="preserve"> OPT01 2 2 2</w:t>
+            </w:r>
+            <w:commentRangeEnd w:id="64"/>
+            <w:r>
+              <w:rPr>
+                <w:rStyle w:val="CommentReference"/>
+              </w:rPr>
+              <w:commentReference w:id="64"/>
             </w:r>
             <w:commentRangeEnd w:id="65"/>
             <w:r>
@@ -5519,13 +5512,6 @@
                 <w:rStyle w:val="CommentReference"/>
               </w:rPr>
               <w:commentReference w:id="65"/>
-            </w:r>
-            <w:commentRangeEnd w:id="66"/>
-            <w:r>
-              <w:rPr>
-                <w:rStyle w:val="CommentReference"/>
-              </w:rPr>
-              <w:commentReference w:id="66"/>
             </w:r>
           </w:p>
         </w:tc>
@@ -5568,10 +5554,17 @@
           </w:p>
           <w:p/>
           <w:p>
+            <w:commentRangeStart w:id="66"/>
             <w:commentRangeStart w:id="67"/>
-            <w:commentRangeStart w:id="68"/>
             <w:r>
               <w:t>To have options that match and do not match to see which rows are selected.</w:t>
+            </w:r>
+            <w:commentRangeEnd w:id="66"/>
+            <w:r>
+              <w:rPr>
+                <w:rStyle w:val="CommentReference"/>
+              </w:rPr>
+              <w:commentReference w:id="66"/>
             </w:r>
             <w:commentRangeEnd w:id="67"/>
             <w:r>
@@ -5579,13 +5572,6 @@
                 <w:rStyle w:val="CommentReference"/>
               </w:rPr>
               <w:commentReference w:id="67"/>
-            </w:r>
-            <w:commentRangeEnd w:id="68"/>
-            <w:r>
-              <w:rPr>
-                <w:rStyle w:val="CommentReference"/>
-              </w:rPr>
-              <w:commentReference w:id="68"/>
             </w:r>
           </w:p>
           <w:p/>
@@ -5596,10 +5582,17 @@
             <w:tcW w:w="1705" w:type="dxa"/>
           </w:tcPr>
           <w:p>
+            <w:commentRangeStart w:id="68"/>
             <w:commentRangeStart w:id="69"/>
-            <w:commentRangeStart w:id="70"/>
             <w:r>
               <w:t>EXEPCTED RESULTS</w:t>
+            </w:r>
+            <w:commentRangeEnd w:id="68"/>
+            <w:r>
+              <w:rPr>
+                <w:rStyle w:val="CommentReference"/>
+              </w:rPr>
+              <w:commentReference w:id="68"/>
             </w:r>
             <w:commentRangeEnd w:id="69"/>
             <w:r>
@@ -5607,13 +5600,6 @@
                 <w:rStyle w:val="CommentReference"/>
               </w:rPr>
               <w:commentReference w:id="69"/>
-            </w:r>
-            <w:commentRangeEnd w:id="70"/>
-            <w:r>
-              <w:rPr>
-                <w:rStyle w:val="CommentReference"/>
-              </w:rPr>
-              <w:commentReference w:id="70"/>
             </w:r>
           </w:p>
           <w:p/>
@@ -5723,12 +5709,12 @@
       <w:pPr>
         <w:pStyle w:val="Heading2"/>
       </w:pPr>
-      <w:bookmarkStart w:id="71" w:name="_Toc37236637"/>
+      <w:bookmarkStart w:id="70" w:name="_Toc37236637"/>
       <w:r>
         <w:lastRenderedPageBreak/>
         <w:t>Test 3</w:t>
       </w:r>
-      <w:bookmarkEnd w:id="71"/>
+      <w:bookmarkEnd w:id="70"/>
     </w:p>
     <w:p/>
     <w:p>
@@ -5772,12 +5758,12 @@
         <w:tblLook w:val="0000" w:firstRow="0" w:lastRow="0" w:firstColumn="0" w:lastColumn="0" w:noHBand="0" w:noVBand="0"/>
       </w:tblPr>
       <w:tblGrid>
-        <w:gridCol w:w="715"/>
-        <w:gridCol w:w="2561"/>
+        <w:gridCol w:w="683"/>
+        <w:gridCol w:w="2856"/>
         <w:gridCol w:w="1575"/>
         <w:gridCol w:w="653"/>
-        <w:gridCol w:w="1705"/>
-        <w:gridCol w:w="1824"/>
+        <w:gridCol w:w="1994"/>
+        <w:gridCol w:w="1350"/>
       </w:tblGrid>
       <w:tr>
         <w:trPr>
@@ -5954,37 +5940,52 @@
           </w:p>
           <w:p/>
           <w:p>
+            <w:commentRangeStart w:id="71"/>
             <w:commentRangeStart w:id="72"/>
+            <w:r>
+              <w:t xml:space="preserve">Enter the following options (one each) in each separate filter box: </w:t>
+            </w:r>
             <w:commentRangeStart w:id="73"/>
-            <w:r>
-              <w:t xml:space="preserve">Enter the following options (one each) in each separate filter box: </w:t>
-            </w:r>
             <w:commentRangeStart w:id="74"/>
-            <w:commentRangeStart w:id="75"/>
             <w:r>
               <w:t>55 OPT02 RESTRICTED 0 DISABLE</w:t>
             </w:r>
+            <w:commentRangeEnd w:id="71"/>
+            <w:r>
+              <w:rPr>
+                <w:rStyle w:val="CommentReference"/>
+              </w:rPr>
+              <w:commentReference w:id="71"/>
+            </w:r>
             <w:commentRangeEnd w:id="72"/>
+            <w:commentRangeEnd w:id="73"/>
             <w:r>
               <w:rPr>
                 <w:rStyle w:val="CommentReference"/>
               </w:rPr>
               <w:commentReference w:id="72"/>
             </w:r>
-            <w:commentRangeEnd w:id="73"/>
-            <w:commentRangeEnd w:id="74"/>
             <w:r>
               <w:rPr>
                 <w:rStyle w:val="CommentReference"/>
               </w:rPr>
               <w:commentReference w:id="73"/>
             </w:r>
+            <w:commentRangeEnd w:id="74"/>
             <w:r>
               <w:rPr>
                 <w:rStyle w:val="CommentReference"/>
               </w:rPr>
               <w:commentReference w:id="74"/>
             </w:r>
+          </w:p>
+          <w:p/>
+          <w:p>
+            <w:commentRangeStart w:id="75"/>
+            <w:commentRangeStart w:id="76"/>
+            <w:r>
+              <w:t>Change the last filter to CORRECT</w:t>
+            </w:r>
             <w:commentRangeEnd w:id="75"/>
             <w:r>
               <w:rPr>
@@ -5992,27 +5993,12 @@
               </w:rPr>
               <w:commentReference w:id="75"/>
             </w:r>
-          </w:p>
-          <w:p/>
-          <w:p>
-            <w:commentRangeStart w:id="76"/>
-            <w:commentRangeStart w:id="77"/>
-            <w:r>
-              <w:t>Change the last filter to CORRECT</w:t>
-            </w:r>
             <w:commentRangeEnd w:id="76"/>
             <w:r>
               <w:rPr>
                 <w:rStyle w:val="CommentReference"/>
               </w:rPr>
               <w:commentReference w:id="76"/>
-            </w:r>
-            <w:commentRangeEnd w:id="77"/>
-            <w:r>
-              <w:rPr>
-                <w:rStyle w:val="CommentReference"/>
-              </w:rPr>
-              <w:commentReference w:id="77"/>
             </w:r>
           </w:p>
         </w:tc>
@@ -6069,10 +6055,17 @@
             <w:tcW w:w="1705" w:type="dxa"/>
           </w:tcPr>
           <w:p>
+            <w:commentRangeStart w:id="77"/>
             <w:commentRangeStart w:id="78"/>
-            <w:commentRangeStart w:id="79"/>
             <w:r>
               <w:t>EXEPCTED RESULTS</w:t>
+            </w:r>
+            <w:commentRangeEnd w:id="77"/>
+            <w:r>
+              <w:rPr>
+                <w:rStyle w:val="CommentReference"/>
+              </w:rPr>
+              <w:commentReference w:id="77"/>
             </w:r>
             <w:commentRangeEnd w:id="78"/>
             <w:r>
@@ -6080,13 +6073,6 @@
                 <w:rStyle w:val="CommentReference"/>
               </w:rPr>
               <w:commentReference w:id="78"/>
-            </w:r>
-            <w:commentRangeEnd w:id="79"/>
-            <w:r>
-              <w:rPr>
-                <w:rStyle w:val="CommentReference"/>
-              </w:rPr>
-              <w:commentReference w:id="79"/>
             </w:r>
           </w:p>
           <w:p/>
@@ -6191,12 +6177,12 @@
       <w:pPr>
         <w:pStyle w:val="Heading2"/>
       </w:pPr>
-      <w:bookmarkStart w:id="80" w:name="_Toc37236638"/>
+      <w:bookmarkStart w:id="79" w:name="_Toc37236638"/>
       <w:r>
         <w:lastRenderedPageBreak/>
         <w:t>Test 4</w:t>
       </w:r>
-      <w:bookmarkEnd w:id="80"/>
+      <w:bookmarkEnd w:id="79"/>
     </w:p>
     <w:p/>
     <w:p>
@@ -6245,11 +6231,11 @@
       </w:tblPr>
       <w:tblGrid>
         <w:gridCol w:w="683"/>
-        <w:gridCol w:w="2596"/>
-        <w:gridCol w:w="1206"/>
-        <w:gridCol w:w="491"/>
-        <w:gridCol w:w="1977"/>
-        <w:gridCol w:w="2080"/>
+        <w:gridCol w:w="2577"/>
+        <w:gridCol w:w="1205"/>
+        <w:gridCol w:w="484"/>
+        <w:gridCol w:w="1994"/>
+        <w:gridCol w:w="2090"/>
       </w:tblGrid>
       <w:tr>
         <w:trPr>
@@ -6418,10 +6404,17 @@
             <w:r>
               <w:t xml:space="preserve">In the second filter (under </w:t>
             </w:r>
+            <w:commentRangeStart w:id="80"/>
             <w:commentRangeStart w:id="81"/>
-            <w:commentRangeStart w:id="82"/>
             <w:r>
               <w:t xml:space="preserve">FIELD_SMALLINT </w:t>
+            </w:r>
+            <w:commentRangeEnd w:id="80"/>
+            <w:r>
+              <w:rPr>
+                <w:rStyle w:val="CommentReference"/>
+              </w:rPr>
+              <w:commentReference w:id="80"/>
             </w:r>
             <w:commentRangeEnd w:id="81"/>
             <w:r>
@@ -6430,6 +6423,15 @@
               </w:rPr>
               <w:commentReference w:id="81"/>
             </w:r>
+            <w:r>
+              <w:t xml:space="preserve">column) enter </w:t>
+            </w:r>
+            <w:commentRangeStart w:id="82"/>
+            <w:commentRangeStart w:id="83"/>
+            <w:commentRangeStart w:id="84"/>
+            <w:r>
+              <w:t>((&lt; 6 &amp;&amp; &gt; 3) &amp;&amp; !5.0)</w:t>
+            </w:r>
             <w:commentRangeEnd w:id="82"/>
             <w:r>
               <w:rPr>
@@ -6437,15 +6439,6 @@
               </w:rPr>
               <w:commentReference w:id="82"/>
             </w:r>
-            <w:r>
-              <w:t xml:space="preserve">column) enter </w:t>
-            </w:r>
-            <w:commentRangeStart w:id="83"/>
-            <w:commentRangeStart w:id="84"/>
-            <w:commentRangeStart w:id="85"/>
-            <w:r>
-              <w:t>((&lt; 6 &amp;&amp; &gt; 3) &amp;&amp; !5.0)</w:t>
-            </w:r>
             <w:commentRangeEnd w:id="83"/>
             <w:r>
               <w:rPr>
@@ -6459,13 +6452,6 @@
                 <w:rStyle w:val="CommentReference"/>
               </w:rPr>
               <w:commentReference w:id="84"/>
-            </w:r>
-            <w:commentRangeEnd w:id="85"/>
-            <w:r>
-              <w:rPr>
-                <w:rStyle w:val="CommentReference"/>
-              </w:rPr>
-              <w:commentReference w:id="85"/>
             </w:r>
             <w:r>
               <w:t xml:space="preserve"> and press enter.</w:t>
@@ -6512,10 +6498,17 @@
             <w:tcW w:w="1980" w:type="dxa"/>
           </w:tcPr>
           <w:p>
+            <w:commentRangeStart w:id="85"/>
             <w:commentRangeStart w:id="86"/>
-            <w:commentRangeStart w:id="87"/>
             <w:r>
               <w:t>EXEPCTED RESULTS</w:t>
+            </w:r>
+            <w:commentRangeEnd w:id="85"/>
+            <w:r>
+              <w:rPr>
+                <w:rStyle w:val="CommentReference"/>
+              </w:rPr>
+              <w:commentReference w:id="85"/>
             </w:r>
             <w:commentRangeEnd w:id="86"/>
             <w:r>
@@ -6523,13 +6516,6 @@
                 <w:rStyle w:val="CommentReference"/>
               </w:rPr>
               <w:commentReference w:id="86"/>
-            </w:r>
-            <w:commentRangeEnd w:id="87"/>
-            <w:r>
-              <w:rPr>
-                <w:rStyle w:val="CommentReference"/>
-              </w:rPr>
-              <w:commentReference w:id="87"/>
             </w:r>
           </w:p>
           <w:p/>
@@ -6558,8 +6544,8 @@
           </w:p>
           <w:p/>
           <w:p>
+            <w:commentRangeStart w:id="87"/>
             <w:commentRangeStart w:id="88"/>
-            <w:commentRangeStart w:id="89"/>
             <w:r>
               <w:t xml:space="preserve">This tests grammar described in the filter help section </w:t>
             </w:r>
@@ -6568,6 +6554,13 @@
             </w:r>
             <w:r>
               <w:t>as well as checking single values are converted to double precision</w:t>
+            </w:r>
+            <w:commentRangeEnd w:id="87"/>
+            <w:r>
+              <w:rPr>
+                <w:rStyle w:val="CommentReference"/>
+              </w:rPr>
+              <w:commentReference w:id="87"/>
             </w:r>
             <w:commentRangeEnd w:id="88"/>
             <w:r>
@@ -6575,13 +6568,6 @@
                 <w:rStyle w:val="CommentReference"/>
               </w:rPr>
               <w:commentReference w:id="88"/>
-            </w:r>
-            <w:commentRangeEnd w:id="89"/>
-            <w:r>
-              <w:rPr>
-                <w:rStyle w:val="CommentReference"/>
-              </w:rPr>
-              <w:commentReference w:id="89"/>
             </w:r>
             <w:r>
               <w:t>.</w:t>
@@ -6655,12 +6641,12 @@
       <w:pPr>
         <w:pStyle w:val="Heading2"/>
       </w:pPr>
-      <w:bookmarkStart w:id="90" w:name="_Toc37236639"/>
+      <w:bookmarkStart w:id="89" w:name="_Toc37236639"/>
       <w:r>
         <w:lastRenderedPageBreak/>
         <w:t>Test 5</w:t>
       </w:r>
-      <w:bookmarkEnd w:id="90"/>
+      <w:bookmarkEnd w:id="89"/>
     </w:p>
     <w:p/>
     <w:p>
@@ -6719,12 +6705,12 @@
         <w:tblLook w:val="0000" w:firstRow="0" w:lastRow="0" w:firstColumn="0" w:lastColumn="0" w:noHBand="0" w:noVBand="0"/>
       </w:tblPr>
       <w:tblGrid>
-        <w:gridCol w:w="683"/>
-        <w:gridCol w:w="2462"/>
+        <w:gridCol w:w="684"/>
+        <w:gridCol w:w="3138"/>
         <w:gridCol w:w="1609"/>
-        <w:gridCol w:w="650"/>
-        <w:gridCol w:w="1755"/>
-        <w:gridCol w:w="1874"/>
+        <w:gridCol w:w="630"/>
+        <w:gridCol w:w="1429"/>
+        <w:gridCol w:w="1543"/>
       </w:tblGrid>
       <w:tr>
         <w:trPr>
@@ -6777,13 +6763,20 @@
             <w:r>
               <w:t xml:space="preserve">Test title:  </w:t>
             </w:r>
+            <w:commentRangeStart w:id="90"/>
             <w:commentRangeStart w:id="91"/>
-            <w:commentRangeStart w:id="92"/>
             <w:r>
               <w:t xml:space="preserve">Search </w:t>
             </w:r>
             <w:r>
               <w:t xml:space="preserve">Match Whole Words </w:t>
+            </w:r>
+            <w:commentRangeEnd w:id="90"/>
+            <w:r>
+              <w:rPr>
+                <w:rStyle w:val="CommentReference"/>
+              </w:rPr>
+              <w:commentReference w:id="90"/>
             </w:r>
             <w:commentRangeEnd w:id="91"/>
             <w:r>
@@ -6791,13 +6784,6 @@
                 <w:rStyle w:val="CommentReference"/>
               </w:rPr>
               <w:commentReference w:id="91"/>
-            </w:r>
-            <w:commentRangeEnd w:id="92"/>
-            <w:r>
-              <w:rPr>
-                <w:rStyle w:val="CommentReference"/>
-              </w:rPr>
-              <w:commentReference w:id="92"/>
             </w:r>
             <w:r>
               <w:t>and Replace</w:t>
@@ -6933,10 +6919,17 @@
             <w:r>
               <w:t xml:space="preserve">Choose, File -&gt; Open and </w:t>
             </w:r>
+            <w:commentRangeStart w:id="92"/>
             <w:commentRangeStart w:id="93"/>
-            <w:commentRangeStart w:id="94"/>
             <w:r>
               <w:t>select TEST_DB.</w:t>
+            </w:r>
+            <w:commentRangeEnd w:id="92"/>
+            <w:r>
+              <w:rPr>
+                <w:rStyle w:val="CommentReference"/>
+              </w:rPr>
+              <w:commentReference w:id="92"/>
             </w:r>
             <w:commentRangeEnd w:id="93"/>
             <w:r>
@@ -6945,6 +6938,18 @@
               </w:rPr>
               <w:commentReference w:id="93"/>
             </w:r>
+          </w:p>
+          <w:p/>
+          <w:p/>
+          <w:p>
+            <w:r>
+              <w:t xml:space="preserve">Double click </w:t>
+            </w:r>
+            <w:commentRangeStart w:id="94"/>
+            <w:commentRangeStart w:id="95"/>
+            <w:r>
+              <w:t>CONSTRAINT_TABLE</w:t>
+            </w:r>
             <w:commentRangeEnd w:id="94"/>
             <w:r>
               <w:rPr>
@@ -6952,31 +6957,12 @@
               </w:rPr>
               <w:commentReference w:id="94"/>
             </w:r>
-          </w:p>
-          <w:p/>
-          <w:p/>
-          <w:p>
-            <w:r>
-              <w:t xml:space="preserve">Double click </w:t>
-            </w:r>
-            <w:commentRangeStart w:id="95"/>
-            <w:commentRangeStart w:id="96"/>
-            <w:r>
-              <w:t>CONSTRAINT_TABLE</w:t>
-            </w:r>
             <w:commentRangeEnd w:id="95"/>
             <w:r>
               <w:rPr>
                 <w:rStyle w:val="CommentReference"/>
               </w:rPr>
               <w:commentReference w:id="95"/>
-            </w:r>
-            <w:commentRangeEnd w:id="96"/>
-            <w:r>
-              <w:rPr>
-                <w:rStyle w:val="CommentReference"/>
-              </w:rPr>
-              <w:commentReference w:id="96"/>
             </w:r>
           </w:p>
           <w:p/>
@@ -7268,14 +7254,14 @@
       <w:pPr>
         <w:pStyle w:val="Heading1"/>
       </w:pPr>
-      <w:bookmarkStart w:id="97" w:name="_Toc37236640"/>
+      <w:bookmarkStart w:id="96" w:name="_Toc37236640"/>
+      <w:bookmarkEnd w:id="61"/>
       <w:bookmarkEnd w:id="62"/>
-      <w:bookmarkEnd w:id="63"/>
       <w:r>
         <w:lastRenderedPageBreak/>
         <w:t>Test Schedule</w:t>
       </w:r>
-      <w:bookmarkEnd w:id="97"/>
+      <w:bookmarkEnd w:id="96"/>
     </w:p>
     <w:p/>
     <w:p>
@@ -7313,23 +7299,23 @@
       <w:pPr>
         <w:pStyle w:val="Heading1"/>
       </w:pPr>
-      <w:bookmarkStart w:id="98" w:name="_Toc37236641"/>
+      <w:bookmarkStart w:id="97" w:name="_Toc37236641"/>
       <w:r>
         <w:lastRenderedPageBreak/>
         <w:t>Other Sections</w:t>
       </w:r>
+      <w:bookmarkEnd w:id="97"/>
+    </w:p>
+    <w:p>
+      <w:pPr>
+        <w:pStyle w:val="Heading2"/>
+      </w:pPr>
+      <w:bookmarkStart w:id="98" w:name="_Toc37236642"/>
+      <w:r>
+        <w:t>Software Requirements</w:t>
+      </w:r>
       <w:bookmarkEnd w:id="98"/>
     </w:p>
-    <w:p>
-      <w:pPr>
-        <w:pStyle w:val="Heading2"/>
-      </w:pPr>
-      <w:bookmarkStart w:id="99" w:name="_Toc37236642"/>
-      <w:r>
-        <w:t>Software Requirements</w:t>
-      </w:r>
-      <w:bookmarkEnd w:id="99"/>
-    </w:p>
     <w:p/>
     <w:p>
       <w:r>
@@ -7360,51 +7346,51 @@
       <w:pPr>
         <w:pStyle w:val="Heading1"/>
       </w:pPr>
-      <w:bookmarkStart w:id="100" w:name="_Toc227033596"/>
-      <w:bookmarkStart w:id="101" w:name="_Toc37236643"/>
+      <w:bookmarkStart w:id="99" w:name="_Toc227033596"/>
+      <w:bookmarkStart w:id="100" w:name="_Toc37236643"/>
       <w:r>
         <w:lastRenderedPageBreak/>
         <w:t>Appendix</w:t>
       </w:r>
+      <w:bookmarkEnd w:id="99"/>
       <w:bookmarkEnd w:id="100"/>
+    </w:p>
+    <w:p/>
+    <w:p>
+      <w:r>
+        <w:t>This section contains images to help navigate the database editing tool.</w:t>
+      </w:r>
+    </w:p>
+    <w:p>
+      <w:pPr>
+        <w:pStyle w:val="Heading2"/>
+      </w:pPr>
+      <w:bookmarkStart w:id="101" w:name="_Toc37236644"/>
+      <w:r>
+        <w:t>Opening Database</w:t>
+      </w:r>
+      <w:r>
+        <w:t xml:space="preserve"> Files</w:t>
+      </w:r>
+      <w:r>
+        <w:t xml:space="preserve"> with File</w:t>
+      </w:r>
+      <w:r>
+        <w:t xml:space="preserve"> </w:t>
+      </w:r>
+      <w:r>
+        <w:t>-&gt;</w:t>
+      </w:r>
+      <w:r>
+        <w:t xml:space="preserve"> </w:t>
+      </w:r>
+      <w:r>
+        <w:t>O</w:t>
+      </w:r>
+      <w:r>
+        <w:t>pen</w:t>
+      </w:r>
       <w:bookmarkEnd w:id="101"/>
-    </w:p>
-    <w:p/>
-    <w:p>
-      <w:r>
-        <w:t>This section contains images to help navigate the database editing tool.</w:t>
-      </w:r>
-    </w:p>
-    <w:p>
-      <w:pPr>
-        <w:pStyle w:val="Heading2"/>
-      </w:pPr>
-      <w:bookmarkStart w:id="102" w:name="_Toc37236644"/>
-      <w:r>
-        <w:t>Opening Database</w:t>
-      </w:r>
-      <w:r>
-        <w:t xml:space="preserve"> Files</w:t>
-      </w:r>
-      <w:r>
-        <w:t xml:space="preserve"> with File</w:t>
-      </w:r>
-      <w:r>
-        <w:t xml:space="preserve"> </w:t>
-      </w:r>
-      <w:r>
-        <w:t>-&gt;</w:t>
-      </w:r>
-      <w:r>
-        <w:t xml:space="preserve"> </w:t>
-      </w:r>
-      <w:r>
-        <w:t>O</w:t>
-      </w:r>
-      <w:r>
-        <w:t>pen</w:t>
-      </w:r>
-      <w:bookmarkEnd w:id="102"/>
     </w:p>
     <w:p>
       <w:r>
@@ -7452,11 +7438,11 @@
       <w:pPr>
         <w:pStyle w:val="Heading2"/>
       </w:pPr>
-      <w:bookmarkStart w:id="103" w:name="_Toc37236645"/>
+      <w:bookmarkStart w:id="102" w:name="_Toc37236645"/>
       <w:r>
         <w:t>Database Edit and Table Edit Windows</w:t>
       </w:r>
-      <w:bookmarkEnd w:id="103"/>
+      <w:bookmarkEnd w:id="102"/>
     </w:p>
     <w:p>
       <w:r>
@@ -7504,12 +7490,12 @@
       <w:pPr>
         <w:pStyle w:val="Heading2"/>
       </w:pPr>
-      <w:bookmarkStart w:id="104" w:name="_Toc37236646"/>
+      <w:bookmarkStart w:id="103" w:name="_Toc37236646"/>
       <w:r>
         <w:lastRenderedPageBreak/>
         <w:t>Filter Search</w:t>
       </w:r>
-      <w:bookmarkEnd w:id="104"/>
+      <w:bookmarkEnd w:id="103"/>
     </w:p>
     <w:p>
       <w:r>
@@ -7562,11 +7548,11 @@
       <w:pPr>
         <w:pStyle w:val="Heading2"/>
       </w:pPr>
-      <w:bookmarkStart w:id="105" w:name="_Toc37236647"/>
+      <w:bookmarkStart w:id="104" w:name="_Toc37236647"/>
       <w:r>
         <w:t>Filter Types</w:t>
       </w:r>
-      <w:bookmarkEnd w:id="105"/>
+      <w:bookmarkEnd w:id="104"/>
     </w:p>
     <w:p>
       <w:r>
@@ -7981,11 +7967,9 @@
       <w:r>
         <w:t>My understanding is that we are writing this as if the program is not yet tested, so I think program result screenshots go too far into the actual testing process.</w:t>
       </w:r>
-      <w:bookmarkStart w:id="50" w:name="_GoBack"/>
-      <w:bookmarkEnd w:id="50"/>
     </w:p>
   </w:comment>
-  <w:comment w:id="51" w:author="Alvarado Bianca" w:date="2020-04-13T19:01:00Z" w:initials="AB">
+  <w:comment w:id="50" w:author="Alvarado Bianca" w:date="2020-04-13T19:01:00Z" w:initials="AB">
     <w:p>
       <w:pPr>
         <w:pStyle w:val="CommentText"/>
@@ -8001,7 +7985,7 @@
       </w:r>
     </w:p>
   </w:comment>
-  <w:comment w:id="52" w:author="Aaron ." w:date="2020-04-16T18:56:00Z" w:initials="A.">
+  <w:comment w:id="51" w:author="Aaron ." w:date="2020-04-16T18:56:00Z" w:initials="A.">
     <w:p>
       <w:pPr>
         <w:pStyle w:val="CommentText"/>
@@ -8023,7 +8007,7 @@
       </w:r>
     </w:p>
   </w:comment>
-  <w:comment w:id="54" w:author="Ricardo Pena" w:date="2020-04-10T01:16:00Z" w:initials="RP">
+  <w:comment w:id="53" w:author="Ricardo Pena" w:date="2020-04-10T01:16:00Z" w:initials="RP">
     <w:p>
       <w:pPr>
         <w:pStyle w:val="CommentText"/>
@@ -8047,7 +8031,7 @@
       </w:r>
     </w:p>
   </w:comment>
-  <w:comment w:id="55" w:author="Aaron ." w:date="2020-04-16T18:55:00Z" w:initials="A.">
+  <w:comment w:id="54" w:author="Aaron ." w:date="2020-04-16T18:55:00Z" w:initials="A.">
     <w:p>
       <w:pPr>
         <w:pStyle w:val="CommentText"/>
@@ -8063,7 +8047,7 @@
       </w:r>
     </w:p>
   </w:comment>
-  <w:comment w:id="56" w:author="Alvarado Bianca" w:date="2020-04-13T18:11:00Z" w:initials="AB">
+  <w:comment w:id="55" w:author="Alvarado Bianca" w:date="2020-04-13T18:11:00Z" w:initials="AB">
     <w:p>
       <w:pPr>
         <w:pStyle w:val="CommentText"/>
@@ -8079,7 +8063,7 @@
       </w:r>
     </w:p>
   </w:comment>
-  <w:comment w:id="57" w:author="Aaron ." w:date="2020-04-16T18:59:00Z" w:initials="A.">
+  <w:comment w:id="56" w:author="Aaron ." w:date="2020-04-16T18:59:00Z" w:initials="A.">
     <w:p>
       <w:pPr>
         <w:pStyle w:val="CommentText"/>
@@ -8095,7 +8079,7 @@
       </w:r>
     </w:p>
   </w:comment>
-  <w:comment w:id="58" w:author="Alvarado Bianca" w:date="2020-04-13T18:18:00Z" w:initials="AB">
+  <w:comment w:id="57" w:author="Alvarado Bianca" w:date="2020-04-13T18:18:00Z" w:initials="AB">
     <w:p>
       <w:pPr>
         <w:pStyle w:val="CommentText"/>
@@ -8111,7 +8095,7 @@
       </w:r>
     </w:p>
   </w:comment>
-  <w:comment w:id="59" w:author="Aaron ." w:date="2020-04-16T18:59:00Z" w:initials="A.">
+  <w:comment w:id="58" w:author="Aaron ." w:date="2020-04-16T18:59:00Z" w:initials="A.">
     <w:p>
       <w:pPr>
         <w:pStyle w:val="CommentText"/>
@@ -8127,7 +8111,7 @@
       </w:r>
     </w:p>
   </w:comment>
-  <w:comment w:id="60" w:author="Alvarado Bianca" w:date="2020-04-13T18:18:00Z" w:initials="AB">
+  <w:comment w:id="59" w:author="Alvarado Bianca" w:date="2020-04-13T18:18:00Z" w:initials="AB">
     <w:p>
       <w:pPr>
         <w:pStyle w:val="CommentText"/>
@@ -8143,7 +8127,7 @@
       </w:r>
     </w:p>
   </w:comment>
-  <w:comment w:id="61" w:author="Aaron ." w:date="2020-04-16T19:04:00Z" w:initials="A.">
+  <w:comment w:id="60" w:author="Aaron ." w:date="2020-04-16T19:04:00Z" w:initials="A.">
     <w:p>
       <w:pPr>
         <w:pStyle w:val="CommentText"/>
@@ -8159,7 +8143,7 @@
       </w:r>
     </w:p>
   </w:comment>
-  <w:comment w:id="65" w:author="Ricardo Pena" w:date="2020-04-10T01:23:00Z" w:initials="RP">
+  <w:comment w:id="64" w:author="Ricardo Pena" w:date="2020-04-10T01:23:00Z" w:initials="RP">
     <w:p>
       <w:pPr>
         <w:pStyle w:val="CommentText"/>
@@ -8184,7 +8168,7 @@
       </w:r>
     </w:p>
   </w:comment>
-  <w:comment w:id="66" w:author="Aaron ." w:date="2020-04-16T22:53:00Z" w:initials="A.">
+  <w:comment w:id="65" w:author="Aaron ." w:date="2020-04-16T22:53:00Z" w:initials="A.">
     <w:p>
       <w:pPr>
         <w:pStyle w:val="CommentText"/>
@@ -8200,7 +8184,7 @@
       </w:r>
     </w:p>
   </w:comment>
-  <w:comment w:id="67" w:author="Alvarado Bianca" w:date="2020-04-13T18:54:00Z" w:initials="AB">
+  <w:comment w:id="66" w:author="Alvarado Bianca" w:date="2020-04-13T18:54:00Z" w:initials="AB">
     <w:p>
       <w:pPr>
         <w:pStyle w:val="CommentText"/>
@@ -8216,7 +8200,7 @@
       </w:r>
     </w:p>
   </w:comment>
-  <w:comment w:id="68" w:author="Aaron ." w:date="2020-04-16T22:55:00Z" w:initials="A.">
+  <w:comment w:id="67" w:author="Aaron ." w:date="2020-04-16T22:55:00Z" w:initials="A.">
     <w:p>
       <w:pPr>
         <w:pStyle w:val="CommentText"/>
@@ -8232,7 +8216,7 @@
       </w:r>
     </w:p>
   </w:comment>
-  <w:comment w:id="69" w:author="Alvarado Bianca" w:date="2020-04-13T18:20:00Z" w:initials="AB">
+  <w:comment w:id="68" w:author="Alvarado Bianca" w:date="2020-04-13T18:20:00Z" w:initials="AB">
     <w:p>
       <w:pPr>
         <w:pStyle w:val="CommentText"/>
@@ -8248,7 +8232,7 @@
       </w:r>
     </w:p>
   </w:comment>
-  <w:comment w:id="70" w:author="Aaron ." w:date="2020-04-16T19:09:00Z" w:initials="A.">
+  <w:comment w:id="69" w:author="Aaron ." w:date="2020-04-16T19:09:00Z" w:initials="A.">
     <w:p>
       <w:pPr>
         <w:pStyle w:val="CommentText"/>
@@ -8281,7 +8265,7 @@
       </w:pPr>
     </w:p>
   </w:comment>
-  <w:comment w:id="72" w:author="Ricardo Pena" w:date="2020-04-10T01:25:00Z" w:initials="RP">
+  <w:comment w:id="71" w:author="Ricardo Pena" w:date="2020-04-10T01:25:00Z" w:initials="RP">
     <w:p>
       <w:pPr>
         <w:pStyle w:val="CommentText"/>
@@ -8297,7 +8281,7 @@
       </w:r>
     </w:p>
   </w:comment>
-  <w:comment w:id="73" w:author="Aaron ." w:date="2020-04-16T23:02:00Z" w:initials="A.">
+  <w:comment w:id="72" w:author="Aaron ." w:date="2020-04-16T23:02:00Z" w:initials="A.">
     <w:p>
       <w:pPr>
         <w:pStyle w:val="CommentText"/>
@@ -8313,7 +8297,7 @@
       </w:r>
     </w:p>
   </w:comment>
-  <w:comment w:id="74" w:author="Alvarado Bianca" w:date="2020-04-13T18:32:00Z" w:initials="AB">
+  <w:comment w:id="73" w:author="Alvarado Bianca" w:date="2020-04-13T18:32:00Z" w:initials="AB">
     <w:p>
       <w:pPr>
         <w:pStyle w:val="CommentText"/>
@@ -8338,7 +8322,7 @@
       </w:r>
     </w:p>
   </w:comment>
-  <w:comment w:id="75" w:author="Aaron ." w:date="2020-04-16T23:02:00Z" w:initials="A.">
+  <w:comment w:id="74" w:author="Aaron ." w:date="2020-04-16T23:02:00Z" w:initials="A.">
     <w:p>
       <w:pPr>
         <w:pStyle w:val="CommentText"/>
@@ -8354,7 +8338,7 @@
       </w:r>
     </w:p>
   </w:comment>
-  <w:comment w:id="76" w:author="Alvarado Bianca" w:date="2020-04-13T18:35:00Z" w:initials="AB">
+  <w:comment w:id="75" w:author="Alvarado Bianca" w:date="2020-04-13T18:35:00Z" w:initials="AB">
     <w:p>
       <w:pPr>
         <w:pStyle w:val="CommentText"/>
@@ -8370,7 +8354,7 @@
       </w:r>
     </w:p>
   </w:comment>
-  <w:comment w:id="77" w:author="Aaron ." w:date="2020-04-16T23:33:00Z" w:initials="A.">
+  <w:comment w:id="76" w:author="Aaron ." w:date="2020-04-16T23:33:00Z" w:initials="A.">
     <w:p>
       <w:pPr>
         <w:pStyle w:val="CommentText"/>
@@ -8386,7 +8370,7 @@
       </w:r>
     </w:p>
   </w:comment>
-  <w:comment w:id="78" w:author="Alvarado Bianca" w:date="2020-04-13T18:29:00Z" w:initials="AB">
+  <w:comment w:id="77" w:author="Alvarado Bianca" w:date="2020-04-13T18:29:00Z" w:initials="AB">
     <w:p>
       <w:pPr>
         <w:pStyle w:val="CommentText"/>
@@ -8402,7 +8386,7 @@
       </w:r>
     </w:p>
   </w:comment>
-  <w:comment w:id="79" w:author="Aaron ." w:date="2020-04-16T22:56:00Z" w:initials="A.">
+  <w:comment w:id="78" w:author="Aaron ." w:date="2020-04-16T22:56:00Z" w:initials="A.">
     <w:p>
       <w:pPr>
         <w:pStyle w:val="CommentText"/>
@@ -8423,7 +8407,7 @@
       </w:pPr>
     </w:p>
   </w:comment>
-  <w:comment w:id="81" w:author="Alvarado Bianca" w:date="2020-04-13T18:37:00Z" w:initials="AB">
+  <w:comment w:id="80" w:author="Alvarado Bianca" w:date="2020-04-13T18:37:00Z" w:initials="AB">
     <w:p>
       <w:pPr>
         <w:pStyle w:val="CommentText"/>
@@ -8439,7 +8423,7 @@
       </w:r>
     </w:p>
   </w:comment>
-  <w:comment w:id="82" w:author="Aaron ." w:date="2020-04-16T23:07:00Z" w:initials="A.">
+  <w:comment w:id="81" w:author="Aaron ." w:date="2020-04-16T23:07:00Z" w:initials="A.">
     <w:p>
       <w:pPr>
         <w:pStyle w:val="CommentText"/>
@@ -8455,7 +8439,7 @@
       </w:r>
     </w:p>
   </w:comment>
-  <w:comment w:id="83" w:author="Ricardo Pena" w:date="2020-04-10T01:30:00Z" w:initials="RP">
+  <w:comment w:id="82" w:author="Ricardo Pena" w:date="2020-04-10T01:30:00Z" w:initials="RP">
     <w:p>
       <w:pPr>
         <w:pStyle w:val="CommentText"/>
@@ -8471,7 +8455,7 @@
       </w:r>
     </w:p>
   </w:comment>
-  <w:comment w:id="84" w:author="Alvarado Bianca" w:date="2020-04-13T18:40:00Z" w:initials="AB">
+  <w:comment w:id="83" w:author="Alvarado Bianca" w:date="2020-04-13T18:40:00Z" w:initials="AB">
     <w:p>
       <w:pPr>
         <w:pStyle w:val="CommentText"/>
@@ -8500,7 +8484,7 @@
       </w:r>
     </w:p>
   </w:comment>
-  <w:comment w:id="85" w:author="Aaron ." w:date="2020-04-16T23:15:00Z" w:initials="A.">
+  <w:comment w:id="84" w:author="Aaron ." w:date="2020-04-16T23:15:00Z" w:initials="A.">
     <w:p>
       <w:pPr>
         <w:pStyle w:val="CommentText"/>
@@ -8516,7 +8500,7 @@
       </w:r>
     </w:p>
   </w:comment>
-  <w:comment w:id="86" w:author="Alvarado Bianca" w:date="2020-04-13T18:30:00Z" w:initials="AB">
+  <w:comment w:id="85" w:author="Alvarado Bianca" w:date="2020-04-13T18:30:00Z" w:initials="AB">
     <w:p>
       <w:pPr>
         <w:pStyle w:val="CommentText"/>
@@ -8537,7 +8521,7 @@
       </w:pPr>
     </w:p>
   </w:comment>
-  <w:comment w:id="87" w:author="Aaron ." w:date="2020-04-16T23:05:00Z" w:initials="A.">
+  <w:comment w:id="86" w:author="Aaron ." w:date="2020-04-16T23:05:00Z" w:initials="A.">
     <w:p>
       <w:pPr>
         <w:pStyle w:val="CommentText"/>
@@ -8570,7 +8554,7 @@
       </w:pPr>
     </w:p>
   </w:comment>
-  <w:comment w:id="88" w:author="Ricardo Pena" w:date="2020-04-10T01:33:00Z" w:initials="RP">
+  <w:comment w:id="87" w:author="Ricardo Pena" w:date="2020-04-10T01:33:00Z" w:initials="RP">
     <w:p>
       <w:pPr>
         <w:pStyle w:val="CommentText"/>
@@ -8586,7 +8570,7 @@
       </w:r>
     </w:p>
   </w:comment>
-  <w:comment w:id="89" w:author="Aaron ." w:date="2020-04-16T23:09:00Z" w:initials="A.">
+  <w:comment w:id="88" w:author="Aaron ." w:date="2020-04-16T23:09:00Z" w:initials="A.">
     <w:p>
       <w:pPr>
         <w:pStyle w:val="CommentText"/>
@@ -8602,7 +8586,7 @@
       </w:r>
     </w:p>
   </w:comment>
-  <w:comment w:id="91" w:author="Alvarado Bianca" w:date="2020-04-13T18:48:00Z" w:initials="AB">
+  <w:comment w:id="90" w:author="Alvarado Bianca" w:date="2020-04-13T18:48:00Z" w:initials="AB">
     <w:p>
       <w:pPr>
         <w:pStyle w:val="CommentText"/>
@@ -8646,7 +8630,7 @@
       </w:r>
     </w:p>
   </w:comment>
-  <w:comment w:id="92" w:author="Aaron ." w:date="2020-04-17T00:02:00Z" w:initials="A.">
+  <w:comment w:id="91" w:author="Aaron ." w:date="2020-04-17T00:02:00Z" w:initials="A.">
     <w:p>
       <w:pPr>
         <w:pStyle w:val="CommentText"/>
@@ -8662,7 +8646,7 @@
       </w:r>
     </w:p>
   </w:comment>
-  <w:comment w:id="93" w:author="Alvarado Bianca" w:date="2020-04-13T18:28:00Z" w:initials="AB">
+  <w:comment w:id="92" w:author="Alvarado Bianca" w:date="2020-04-13T18:28:00Z" w:initials="AB">
     <w:p>
       <w:pPr>
         <w:pStyle w:val="CommentText"/>
@@ -8678,7 +8662,7 @@
       </w:r>
     </w:p>
   </w:comment>
-  <w:comment w:id="94" w:author="Aaron ." w:date="2020-04-16T23:46:00Z" w:initials="A.">
+  <w:comment w:id="93" w:author="Aaron ." w:date="2020-04-16T23:46:00Z" w:initials="A.">
     <w:p>
       <w:pPr>
         <w:pStyle w:val="CommentText"/>
@@ -8694,7 +8678,7 @@
       </w:r>
     </w:p>
   </w:comment>
-  <w:comment w:id="95" w:author="Alvarado Bianca" w:date="2020-04-13T18:29:00Z" w:initials="AB">
+  <w:comment w:id="94" w:author="Alvarado Bianca" w:date="2020-04-13T18:29:00Z" w:initials="AB">
     <w:p>
       <w:pPr>
         <w:pStyle w:val="CommentText"/>
@@ -8710,7 +8694,7 @@
       </w:r>
     </w:p>
   </w:comment>
-  <w:comment w:id="96" w:author="Aaron ." w:date="2020-04-16T23:49:00Z" w:initials="A.">
+  <w:comment w:id="95" w:author="Aaron ." w:date="2020-04-16T23:49:00Z" w:initials="A.">
     <w:p>
       <w:pPr>
         <w:pStyle w:val="CommentText"/>
@@ -8731,14 +8715,14 @@
 
 <file path=word/commentsExtended.xml><?xml version="1.0" encoding="utf-8"?>
 <w15:commentsEx xmlns:wpc="http://schemas.microsoft.com/office/word/2010/wordprocessingCanvas" xmlns:cx="http://schemas.microsoft.com/office/drawing/2014/chartex" xmlns:cx1="http://schemas.microsoft.com/office/drawing/2015/9/8/chartex" xmlns:cx2="http://schemas.microsoft.com/office/drawing/2015/10/21/chartex" xmlns:cx3="http://schemas.microsoft.com/office/drawing/2016/5/9/chartex" xmlns:cx4="http://schemas.microsoft.com/office/drawing/2016/5/10/chartex" xmlns:cx5="http://schemas.microsoft.com/office/drawing/2016/5/11/chartex" xmlns:cx6="http://schemas.microsoft.com/office/drawing/2016/5/12/chartex" xmlns:cx7="http://schemas.microsoft.com/office/drawing/2016/5/13/chartex" xmlns:cx8="http://schemas.microsoft.com/office/drawing/2016/5/14/chartex" xmlns:mc="http://schemas.openxmlformats.org/markup-compatibility/2006" xmlns:aink="http://schemas.microsoft.com/office/drawing/2016/ink" xmlns:am3d="http://schemas.microsoft.com/office/drawing/2017/model3d" xmlns:o="urn:schemas-microsoft-com:office:office" xmlns:r="http://schemas.openxmlformats.org/officeDocument/2006/relationships" xmlns:m="http://schemas.openxmlformats.org/officeDocument/2006/math" xmlns:v="urn:schemas-microsoft-com:vml" xmlns:wp14="http://schemas.microsoft.com/office/word/2010/wordprocessingDrawing" xmlns:wp="http://schemas.openxmlformats.org/drawingml/2006/wordprocessingDrawing" xmlns:w10="urn:schemas-microsoft-com:office:word" xmlns:w="http://schemas.openxmlformats.org/wordprocessingml/2006/main" xmlns:w14="http://schemas.microsoft.com/office/word/2010/wordml" xmlns:w15="http://schemas.microsoft.com/office/word/2012/wordml" xmlns:w16cid="http://schemas.microsoft.com/office/word/2016/wordml/cid" xmlns:w16se="http://schemas.microsoft.com/office/word/2015/wordml/symex" xmlns:wpg="http://schemas.microsoft.com/office/word/2010/wordprocessingGroup" xmlns:wpi="http://schemas.microsoft.com/office/word/2010/wordprocessingInk" xmlns:wne="http://schemas.microsoft.com/office/word/2006/wordml" xmlns:wps="http://schemas.microsoft.com/office/word/2010/wordprocessingShape" mc:Ignorable="w14 w15 w16se w16cid wp14">
-  <w15:commentEx w15:paraId="03A4D687" w15:done="0"/>
-  <w15:commentEx w15:paraId="6ADA06E8" w15:paraIdParent="03A4D687" w15:done="0"/>
+  <w15:commentEx w15:paraId="03A4D687" w15:done="1"/>
+  <w15:commentEx w15:paraId="6ADA06E8" w15:paraIdParent="03A4D687" w15:done="1"/>
   <w15:commentEx w15:paraId="78C93021" w15:done="0"/>
   <w15:commentEx w15:paraId="1450766D" w15:paraIdParent="78C93021" w15:done="0"/>
-  <w15:commentEx w15:paraId="59D842F8" w15:done="0"/>
-  <w15:commentEx w15:paraId="7FEA5372" w15:paraIdParent="59D842F8" w15:done="0"/>
-  <w15:commentEx w15:paraId="1702F9A1" w15:done="0"/>
-  <w15:commentEx w15:paraId="72CE645E" w15:paraIdParent="1702F9A1" w15:done="0"/>
+  <w15:commentEx w15:paraId="59D842F8" w15:done="1"/>
+  <w15:commentEx w15:paraId="7FEA5372" w15:paraIdParent="59D842F8" w15:done="1"/>
+  <w15:commentEx w15:paraId="1702F9A1" w15:done="1"/>
+  <w15:commentEx w15:paraId="72CE645E" w15:paraIdParent="1702F9A1" w15:done="1"/>
   <w15:commentEx w15:paraId="56E1E82D" w15:done="0"/>
   <w15:commentEx w15:paraId="0B7ECFEC" w15:paraIdParent="56E1E82D" w15:done="0"/>
   <w15:commentEx w15:paraId="2D9641A6" w15:done="0"/>
@@ -8746,22 +8730,22 @@
   <w15:commentEx w15:paraId="1B31B461" w15:paraIdParent="2D9641A6" w15:done="0"/>
   <w15:commentEx w15:paraId="5BBBF85A" w15:done="0"/>
   <w15:commentEx w15:paraId="447E9C55" w15:paraIdParent="5BBBF85A" w15:done="0"/>
-  <w15:commentEx w15:paraId="71F2FB16" w15:done="0"/>
-  <w15:commentEx w15:paraId="7349B940" w15:paraIdParent="71F2FB16" w15:done="0"/>
+  <w15:commentEx w15:paraId="71F2FB16" w15:done="1"/>
+  <w15:commentEx w15:paraId="7349B940" w15:paraIdParent="71F2FB16" w15:done="1"/>
   <w15:commentEx w15:paraId="5849753D" w15:done="0"/>
   <w15:commentEx w15:paraId="0E0AB485" w15:paraIdParent="5849753D" w15:done="0"/>
   <w15:commentEx w15:paraId="4BD282BA" w15:done="0"/>
   <w15:commentEx w15:paraId="367DF264" w15:paraIdParent="4BD282BA" w15:done="0"/>
   <w15:commentEx w15:paraId="2247FBF1" w15:done="0"/>
   <w15:commentEx w15:paraId="565C5763" w15:paraIdParent="2247FBF1" w15:done="0"/>
-  <w15:commentEx w15:paraId="10A5DC62" w15:done="0"/>
-  <w15:commentEx w15:paraId="7AFF40EE" w15:paraIdParent="10A5DC62" w15:done="0"/>
+  <w15:commentEx w15:paraId="10A5DC62" w15:done="1"/>
+  <w15:commentEx w15:paraId="7AFF40EE" w15:paraIdParent="10A5DC62" w15:done="1"/>
   <w15:commentEx w15:paraId="2675FF3C" w15:done="0"/>
   <w15:commentEx w15:paraId="375067FC" w15:paraIdParent="2675FF3C" w15:done="0"/>
   <w15:commentEx w15:paraId="433D2A7D" w15:done="0"/>
   <w15:commentEx w15:paraId="6E39AF19" w15:paraIdParent="433D2A7D" w15:done="0"/>
-  <w15:commentEx w15:paraId="7407F0EE" w15:done="0"/>
-  <w15:commentEx w15:paraId="06EDA966" w15:paraIdParent="7407F0EE" w15:done="0"/>
+  <w15:commentEx w15:paraId="7407F0EE" w15:done="1"/>
+  <w15:commentEx w15:paraId="06EDA966" w15:paraIdParent="7407F0EE" w15:done="1"/>
   <w15:commentEx w15:paraId="0B1CDFB0" w15:done="0"/>
   <w15:commentEx w15:paraId="0C515CD3" w15:paraIdParent="0B1CDFB0" w15:done="0"/>
   <w15:commentEx w15:paraId="279FA081" w15:done="0"/>
@@ -8770,13 +8754,13 @@
   <w15:commentEx w15:paraId="03E5052F" w15:paraIdParent="2106C673" w15:done="0"/>
   <w15:commentEx w15:paraId="79BDD466" w15:done="0"/>
   <w15:commentEx w15:paraId="4FE6724E" w15:paraIdParent="79BDD466" w15:done="0"/>
-  <w15:commentEx w15:paraId="507B15CE" w15:done="0"/>
-  <w15:commentEx w15:paraId="1B44648E" w15:paraIdParent="507B15CE" w15:done="0"/>
-  <w15:commentEx w15:paraId="74353B0B" w15:paraIdParent="507B15CE" w15:done="0"/>
+  <w15:commentEx w15:paraId="507B15CE" w15:done="1"/>
+  <w15:commentEx w15:paraId="1B44648E" w15:paraIdParent="507B15CE" w15:done="1"/>
+  <w15:commentEx w15:paraId="74353B0B" w15:paraIdParent="507B15CE" w15:done="1"/>
   <w15:commentEx w15:paraId="350F2E47" w15:done="0"/>
   <w15:commentEx w15:paraId="62111232" w15:paraIdParent="350F2E47" w15:done="0"/>
-  <w15:commentEx w15:paraId="6B86B95D" w15:done="0"/>
-  <w15:commentEx w15:paraId="7568C6EF" w15:paraIdParent="6B86B95D" w15:done="0"/>
+  <w15:commentEx w15:paraId="6B86B95D" w15:done="1"/>
+  <w15:commentEx w15:paraId="7568C6EF" w15:paraIdParent="6B86B95D" w15:done="1"/>
   <w15:commentEx w15:paraId="348B81C6" w15:done="0"/>
   <w15:commentEx w15:paraId="6270FB91" w15:paraIdParent="348B81C6" w15:done="0"/>
   <w15:commentEx w15:paraId="6AA1A40C" w15:done="0"/>
@@ -9048,7 +9032,7 @@
               <w:bCs/>
               <w:noProof/>
             </w:rPr>
-            <w:t>4/16/2020</w:t>
+            <w:t>4/20/2020</w:t>
           </w:r>
           <w:r>
             <w:rPr>
@@ -9091,7 +9075,7 @@
               <w:bCs/>
               <w:noProof/>
             </w:rPr>
-            <w:t>5:33 PM</w:t>
+            <w:t>11:37 PM</w:t>
           </w:r>
           <w:r>
             <w:rPr>
@@ -10809,7 +10793,7 @@
     </w:rPrDefault>
     <w:pPrDefault/>
   </w:docDefaults>
-  <w:latentStyles w:defLockedState="0" w:defUIPriority="0" w:defSemiHidden="0" w:defUnhideWhenUsed="0" w:defQFormat="0" w:count="377">
+  <w:latentStyles w:defLockedState="0" w:defUIPriority="0" w:defSemiHidden="0" w:defUnhideWhenUsed="0" w:defQFormat="0" w:count="376">
     <w:lsdException w:name="Normal" w:qFormat="1"/>
     <w:lsdException w:name="heading 1" w:qFormat="1"/>
     <w:lsdException w:name="heading 2" w:qFormat="1"/>
@@ -11096,7 +11080,6 @@
     <w:lsdException w:name="Hashtag" w:semiHidden="1" w:uiPriority="99" w:unhideWhenUsed="1"/>
     <w:lsdException w:name="Unresolved Mention" w:semiHidden="1" w:uiPriority="99" w:unhideWhenUsed="1"/>
     <w:lsdException w:name="Smart Link" w:semiHidden="1" w:uiPriority="99" w:unhideWhenUsed="1"/>
-    <w:lsdException w:name="Smart Link Error" w:semiHidden="1" w:uiPriority="99" w:unhideWhenUsed="1"/>
   </w:latentStyles>
   <w:style w:type="paragraph" w:default="1" w:styleId="Normal">
     <w:name w:val="Normal"/>

</xml_diff>